<commit_message>
Ultima Atualização - Proposta
Feita algumas modificações na minha proposta.
</commit_message>
<xml_diff>
--- a/estagio_2_wesley/texto/Proposta_2014_1.docx
+++ b/estagio_2_wesley/texto/Proposta_2014_1.docx
@@ -1,6 +1,6 @@
 
 <file path=word/document.xml><?xml version="1.0" encoding="utf-8"?>
-<w:document xmlns:wpc="http://schemas.microsoft.com/office/word/2010/wordprocessingCanvas" xmlns:mc="http://schemas.openxmlformats.org/markup-compatibility/2006" xmlns:o="urn:schemas-microsoft-com:office:office" xmlns:r="http://schemas.openxmlformats.org/officeDocument/2006/relationships" xmlns:m="http://schemas.openxmlformats.org/officeDocument/2006/math" xmlns:v="urn:schemas-microsoft-com:vml" xmlns:wp14="http://schemas.microsoft.com/office/word/2010/wordprocessingDrawing" xmlns:wp="http://schemas.openxmlformats.org/drawingml/2006/wordprocessingDrawing" xmlns:w10="urn:schemas-microsoft-com:office:word" xmlns:w="http://schemas.openxmlformats.org/wordprocessingml/2006/main" xmlns:w14="http://schemas.microsoft.com/office/word/2010/wordml" xmlns:w15="http://schemas.microsoft.com/office/word/2012/wordml" xmlns:wpg="http://schemas.microsoft.com/office/word/2010/wordprocessingGroup" xmlns:wpi="http://schemas.microsoft.com/office/word/2010/wordprocessingInk" xmlns:wne="http://schemas.microsoft.com/office/word/2006/wordml" xmlns:wps="http://schemas.microsoft.com/office/word/2010/wordprocessingShape" mc:Ignorable="w14 w15 wp14">
+<w:document xmlns:ve="http://schemas.openxmlformats.org/markup-compatibility/2006" xmlns:o="urn:schemas-microsoft-com:office:office" xmlns:r="http://schemas.openxmlformats.org/officeDocument/2006/relationships" xmlns:m="http://schemas.openxmlformats.org/officeDocument/2006/math" xmlns:v="urn:schemas-microsoft-com:vml" xmlns:wp="http://schemas.openxmlformats.org/drawingml/2006/wordprocessingDrawing" xmlns:w10="urn:schemas-microsoft-com:office:word" xmlns:w="http://schemas.openxmlformats.org/wordprocessingml/2006/main" xmlns:wne="http://schemas.microsoft.com/office/word/2006/wordml">
   <w:body>
     <w:p>
       <w:pPr>
@@ -991,25 +991,7 @@
           <w:sz w:val="21"/>
           <w:szCs w:val="21"/>
         </w:rPr>
-        <w:t>Dep./</w:t>
-      </w:r>
-      <w:proofErr w:type="gramStart"/>
-      <w:r>
-        <w:rPr>
-          <w:rFonts w:ascii="Arial" w:hAnsi="Arial" w:cs="Arial"/>
-          <w:sz w:val="21"/>
-          <w:szCs w:val="21"/>
-        </w:rPr>
-        <w:t>Div./</w:t>
-      </w:r>
-      <w:proofErr w:type="gramEnd"/>
-      <w:r>
-        <w:rPr>
-          <w:rFonts w:ascii="Arial" w:hAnsi="Arial" w:cs="Arial"/>
-          <w:sz w:val="21"/>
-          <w:szCs w:val="21"/>
-        </w:rPr>
-        <w:t>Setor:</w:t>
+        <w:t>Dep./Div./Setor:</w:t>
       </w:r>
     </w:p>
     <w:p>
@@ -1031,25 +1013,7 @@
           <w:sz w:val="21"/>
           <w:szCs w:val="21"/>
         </w:rPr>
-        <w:t>Telefone(s) / Ramal(</w:t>
-      </w:r>
-      <w:proofErr w:type="spellStart"/>
-      <w:r>
-        <w:rPr>
-          <w:rFonts w:ascii="Arial" w:hAnsi="Arial" w:cs="Arial"/>
-          <w:sz w:val="21"/>
-          <w:szCs w:val="21"/>
-        </w:rPr>
-        <w:t>is</w:t>
-      </w:r>
-      <w:proofErr w:type="spellEnd"/>
-      <w:r>
-        <w:rPr>
-          <w:rFonts w:ascii="Arial" w:hAnsi="Arial" w:cs="Arial"/>
-          <w:sz w:val="21"/>
-          <w:szCs w:val="21"/>
-        </w:rPr>
-        <w:t>):</w:t>
+        <w:t>Telefone(s) / Ramal(is):</w:t>
       </w:r>
     </w:p>
     <w:p>
@@ -1638,6 +1602,14 @@
         </w:rPr>
         <w:t xml:space="preserve">Data: ____/ ____/____ </w:t>
       </w:r>
+      <w:r>
+        <w:rPr>
+          <w:rFonts w:ascii="Arial" w:hAnsi="Arial" w:cs="Arial"/>
+          <w:sz w:val="21"/>
+          <w:szCs w:val="21"/>
+        </w:rPr>
+        <w:tab/>
+      </w:r>
       <w:proofErr w:type="gramStart"/>
       <w:r>
         <w:rPr>
@@ -1645,8 +1617,7 @@
           <w:sz w:val="21"/>
           <w:szCs w:val="21"/>
         </w:rPr>
-        <w:tab/>
-        <w:t xml:space="preserve">  _</w:t>
+        <w:t xml:space="preserve">  </w:t>
       </w:r>
       <w:proofErr w:type="gramEnd"/>
       <w:r>
@@ -1655,7 +1626,7 @@
           <w:sz w:val="21"/>
           <w:szCs w:val="21"/>
         </w:rPr>
-        <w:t>____________________________</w:t>
+        <w:t>_____________________________</w:t>
       </w:r>
     </w:p>
     <w:p>
@@ -2340,23 +2311,7 @@
           <w:sz w:val="24"/>
           <w:szCs w:val="24"/>
         </w:rPr>
-        <w:t xml:space="preserve"> </w:t>
-      </w:r>
-      <w:r>
-        <w:rPr>
-          <w:rFonts w:ascii="Arial" w:hAnsi="Arial" w:cs="Arial"/>
-          <w:sz w:val="24"/>
-          <w:szCs w:val="24"/>
-        </w:rPr>
-        <w:t>Baseando nessa afirmação propõem-se desenvolver uma aplicação que poupe tempo na contração de um determinado serviço</w:t>
-      </w:r>
-      <w:r>
-        <w:rPr>
-          <w:rFonts w:ascii="Arial" w:hAnsi="Arial" w:cs="Arial"/>
-          <w:sz w:val="24"/>
-          <w:szCs w:val="24"/>
-        </w:rPr>
-        <w:t>.</w:t>
+        <w:t xml:space="preserve"> Baseando nessa afirmação propõem-se desenvolver uma aplicação que poupe tempo na contração de um determinado serviço.</w:t>
       </w:r>
     </w:p>
     <w:p>
@@ -2797,6 +2752,7 @@
           <w:sz w:val="24"/>
           <w:szCs w:val="24"/>
         </w:rPr>
+        <w:lastRenderedPageBreak/>
         <w:t>Motivação</w:t>
       </w:r>
     </w:p>
@@ -3411,7 +3367,7 @@
         </w:rPr>
         <w:lastRenderedPageBreak/>
         <w:drawing>
-          <wp:anchor distT="0" distB="0" distL="114300" distR="114300" simplePos="0" relativeHeight="251658240" behindDoc="0" locked="0" layoutInCell="1" allowOverlap="1" wp14:anchorId="49B20BE6" wp14:editId="4E7F50B1">
+          <wp:anchor distT="0" distB="0" distL="114300" distR="114300" simplePos="0" relativeHeight="251658240" behindDoc="0" locked="0" layoutInCell="1" allowOverlap="1">
             <wp:simplePos x="0" y="0"/>
             <wp:positionH relativeFrom="column">
               <wp:posOffset>224790</wp:posOffset>
@@ -3434,10 +3390,10 @@
                     <pic:cNvPicPr/>
                   </pic:nvPicPr>
                   <pic:blipFill>
-                    <a:blip r:embed="rId6">
+                    <a:blip r:embed="rId6" cstate="print">
                       <a:extLst>
                         <a:ext uri="{28A0092B-C50C-407E-A947-70E740481C1C}">
-                          <a14:useLocalDpi xmlns:a14="http://schemas.microsoft.com/office/drawing/2010/main" val="0"/>
+                          <a14:useLocalDpi xmlns:a14="http://schemas.microsoft.com/office/drawing/2010/main" xmlns:wps="http://schemas.microsoft.com/office/word/2010/wordprocessingShape" xmlns:wpi="http://schemas.microsoft.com/office/word/2010/wordprocessingInk" xmlns:wpg="http://schemas.microsoft.com/office/word/2010/wordprocessingGroup" xmlns:w15="http://schemas.microsoft.com/office/word/2012/wordml" xmlns:w14="http://schemas.microsoft.com/office/word/2010/wordml" xmlns:w="http://schemas.openxmlformats.org/wordprocessingml/2006/main" xmlns:w10="urn:schemas-microsoft-com:office:word" xmlns:wp14="http://schemas.microsoft.com/office/word/2010/wordprocessingDrawing" xmlns:v="urn:schemas-microsoft-com:vml" xmlns:o="urn:schemas-microsoft-com:office:office" xmlns:mc="http://schemas.openxmlformats.org/markup-compatibility/2006" xmlns:wpc="http://schemas.microsoft.com/office/word/2010/wordprocessingCanvas" xmlns="" val="0"/>
                         </a:ext>
                       </a:extLst>
                     </a:blip>
@@ -3462,12 +3418,6 @@
                 </pic:pic>
               </a:graphicData>
             </a:graphic>
-            <wp14:sizeRelH relativeFrom="page">
-              <wp14:pctWidth>0</wp14:pctWidth>
-            </wp14:sizeRelH>
-            <wp14:sizeRelV relativeFrom="page">
-              <wp14:pctHeight>0</wp14:pctHeight>
-            </wp14:sizeRelV>
           </wp:anchor>
         </w:drawing>
       </w:r>
@@ -3693,7 +3643,6 @@
           <w:sz w:val="24"/>
           <w:szCs w:val="24"/>
         </w:rPr>
-        <w:lastRenderedPageBreak/>
         <w:t>M</w:t>
       </w:r>
       <w:r>
@@ -3771,25 +3720,7 @@
           <w:sz w:val="24"/>
           <w:szCs w:val="24"/>
         </w:rPr>
-        <w:t xml:space="preserve"> Discovery in </w:t>
-      </w:r>
-      <w:proofErr w:type="spellStart"/>
-      <w:r>
-        <w:rPr>
-          <w:rFonts w:ascii="Arial" w:hAnsi="Arial" w:cs="Arial"/>
-          <w:sz w:val="24"/>
-          <w:szCs w:val="24"/>
-        </w:rPr>
-        <w:t>Databases</w:t>
-      </w:r>
-      <w:proofErr w:type="spellEnd"/>
-      <w:r>
-        <w:rPr>
-          <w:rFonts w:ascii="Arial" w:hAnsi="Arial" w:cs="Arial"/>
-          <w:sz w:val="24"/>
-          <w:szCs w:val="24"/>
-        </w:rPr>
-        <w:t xml:space="preserve"> (KDD) ou Descoberta de Conhecimento em Banco de Dados.</w:t>
+        <w:t xml:space="preserve"> Discovery in Databases (KDD) ou Descoberta de Conhecimento em Banco de Dados.</w:t>
       </w:r>
     </w:p>
     <w:p>
@@ -3860,7 +3791,7 @@
           <w:lang w:eastAsia="pt-BR"/>
         </w:rPr>
         <w:drawing>
-          <wp:anchor distT="0" distB="0" distL="114300" distR="114300" simplePos="0" relativeHeight="251659264" behindDoc="0" locked="0" layoutInCell="1" allowOverlap="1" wp14:anchorId="1B2A14A8" wp14:editId="386724F5">
+          <wp:anchor distT="0" distB="0" distL="114300" distR="114300" simplePos="0" relativeHeight="251659264" behindDoc="0" locked="0" layoutInCell="1" allowOverlap="1">
             <wp:simplePos x="0" y="0"/>
             <wp:positionH relativeFrom="column">
               <wp:posOffset>243840</wp:posOffset>
@@ -3883,10 +3814,10 @@
                     <pic:cNvPicPr/>
                   </pic:nvPicPr>
                   <pic:blipFill>
-                    <a:blip r:embed="rId7">
+                    <a:blip r:embed="rId7" cstate="print">
                       <a:extLst>
                         <a:ext uri="{28A0092B-C50C-407E-A947-70E740481C1C}">
-                          <a14:useLocalDpi xmlns:a14="http://schemas.microsoft.com/office/drawing/2010/main" val="0"/>
+                          <a14:useLocalDpi xmlns:a14="http://schemas.microsoft.com/office/drawing/2010/main" xmlns:wps="http://schemas.microsoft.com/office/word/2010/wordprocessingShape" xmlns:wpi="http://schemas.microsoft.com/office/word/2010/wordprocessingInk" xmlns:wpg="http://schemas.microsoft.com/office/word/2010/wordprocessingGroup" xmlns:w15="http://schemas.microsoft.com/office/word/2012/wordml" xmlns:w14="http://schemas.microsoft.com/office/word/2010/wordml" xmlns:w="http://schemas.openxmlformats.org/wordprocessingml/2006/main" xmlns:w10="urn:schemas-microsoft-com:office:word" xmlns:wp14="http://schemas.microsoft.com/office/word/2010/wordprocessingDrawing" xmlns:v="urn:schemas-microsoft-com:vml" xmlns:o="urn:schemas-microsoft-com:office:office" xmlns:mc="http://schemas.openxmlformats.org/markup-compatibility/2006" xmlns:wpc="http://schemas.microsoft.com/office/word/2010/wordprocessingCanvas" xmlns="" val="0"/>
                         </a:ext>
                       </a:extLst>
                     </a:blip>
@@ -3911,12 +3842,6 @@
                 </pic:pic>
               </a:graphicData>
             </a:graphic>
-            <wp14:sizeRelH relativeFrom="page">
-              <wp14:pctWidth>0</wp14:pctWidth>
-            </wp14:sizeRelH>
-            <wp14:sizeRelV relativeFrom="page">
-              <wp14:pctHeight>0</wp14:pctHeight>
-            </wp14:sizeRelV>
           </wp:anchor>
         </w:drawing>
       </w:r>
@@ -4202,7 +4127,6 @@
           <w:sz w:val="24"/>
           <w:szCs w:val="24"/>
         </w:rPr>
-        <w:lastRenderedPageBreak/>
         <w:t>Quinto</w:t>
       </w:r>
       <w:r>
@@ -4267,6 +4191,7 @@
           <w:sz w:val="24"/>
           <w:szCs w:val="24"/>
         </w:rPr>
+        <w:lastRenderedPageBreak/>
         <w:t xml:space="preserve">Sexto, </w:t>
       </w:r>
       <w:r>
@@ -4410,7 +4335,7 @@
           <w:left w:w="70" w:type="dxa"/>
           <w:right w:w="70" w:type="dxa"/>
         </w:tblCellMar>
-        <w:tblLook w:val="0000" w:firstRow="0" w:lastRow="0" w:firstColumn="0" w:lastColumn="0" w:noHBand="0" w:noVBand="0"/>
+        <w:tblLook w:val="0000"/>
       </w:tblPr>
       <w:tblGrid>
         <w:gridCol w:w="1415"/>
@@ -4539,6 +4464,12 @@
                 <w:rFonts w:ascii="Arial" w:hAnsi="Arial" w:cs="Arial"/>
               </w:rPr>
             </w:pPr>
+            <w:r>
+              <w:rPr>
+                <w:rFonts w:ascii="Arial" w:hAnsi="Arial" w:cs="Arial"/>
+              </w:rPr>
+              <w:t>Levantamento de Requisitos</w:t>
+            </w:r>
           </w:p>
         </w:tc>
       </w:tr>
@@ -4594,6 +4525,12 @@
                 <w:rFonts w:ascii="Arial" w:hAnsi="Arial" w:cs="Arial"/>
               </w:rPr>
             </w:pPr>
+            <w:r>
+              <w:rPr>
+                <w:rFonts w:ascii="Arial" w:hAnsi="Arial" w:cs="Arial"/>
+              </w:rPr>
+              <w:t>Levantamento de Requisitos</w:t>
+            </w:r>
           </w:p>
         </w:tc>
       </w:tr>
@@ -4685,12 +4622,14 @@
                 <w:rFonts w:ascii="Arial" w:hAnsi="Arial" w:cs="Arial"/>
               </w:rPr>
             </w:pPr>
+            <w:proofErr w:type="gramStart"/>
             <w:r>
               <w:rPr>
                 <w:rFonts w:ascii="Arial" w:hAnsi="Arial" w:cs="Arial"/>
               </w:rPr>
               <w:t>1</w:t>
             </w:r>
+            <w:proofErr w:type="gramEnd"/>
           </w:p>
         </w:tc>
         <w:tc>
@@ -4703,15 +4642,23 @@
               <w:right w:val="single" w:sz="4" w:space="0" w:color="auto"/>
             </w:tcBorders>
             <w:shd w:val="clear" w:color="auto" w:fill="auto"/>
-            <w:vAlign w:val="center"/>
           </w:tcPr>
           <w:p>
             <w:pPr>
+              <w:spacing w:after="120"/>
               <w:jc w:val="center"/>
               <w:rPr>
                 <w:rFonts w:ascii="Arial" w:hAnsi="Arial" w:cs="Arial"/>
+                <w:sz w:val="24"/>
+                <w:szCs w:val="24"/>
               </w:rPr>
             </w:pPr>
+            <w:r>
+              <w:rPr>
+                <w:rFonts w:ascii="Arial" w:hAnsi="Arial" w:cs="Arial"/>
+              </w:rPr>
+              <w:t>Escopo do Projeto</w:t>
+            </w:r>
           </w:p>
         </w:tc>
       </w:tr>
@@ -4758,15 +4705,22 @@
               <w:right w:val="single" w:sz="4" w:space="0" w:color="auto"/>
             </w:tcBorders>
             <w:shd w:val="clear" w:color="auto" w:fill="auto"/>
-            <w:vAlign w:val="center"/>
           </w:tcPr>
           <w:p>
             <w:pPr>
               <w:jc w:val="center"/>
               <w:rPr>
                 <w:rFonts w:ascii="Arial" w:hAnsi="Arial" w:cs="Arial"/>
+                <w:sz w:val="24"/>
+                <w:szCs w:val="24"/>
               </w:rPr>
             </w:pPr>
+            <w:r>
+              <w:rPr>
+                <w:rFonts w:ascii="Arial" w:hAnsi="Arial" w:cs="Arial"/>
+              </w:rPr>
+              <w:t>Projeto</w:t>
+            </w:r>
           </w:p>
         </w:tc>
       </w:tr>
@@ -4822,6 +4776,12 @@
                 <w:rFonts w:ascii="Arial" w:hAnsi="Arial" w:cs="Arial"/>
               </w:rPr>
             </w:pPr>
+            <w:r>
+              <w:rPr>
+                <w:rFonts w:ascii="Arial" w:hAnsi="Arial" w:cs="Arial"/>
+              </w:rPr>
+              <w:t>Projeto</w:t>
+            </w:r>
           </w:p>
         </w:tc>
       </w:tr>
@@ -4871,11 +4831,18 @@
           </w:tcPr>
           <w:p>
             <w:pPr>
+              <w:spacing w:after="120"/>
               <w:jc w:val="center"/>
               <w:rPr>
                 <w:rFonts w:ascii="Arial" w:hAnsi="Arial" w:cs="Arial"/>
               </w:rPr>
             </w:pPr>
+            <w:r>
+              <w:rPr>
+                <w:rFonts w:ascii="Arial" w:hAnsi="Arial" w:cs="Arial"/>
+              </w:rPr>
+              <w:t>Tecnologias Necessárias</w:t>
+            </w:r>
           </w:p>
         </w:tc>
       </w:tr>
@@ -4930,6 +4897,12 @@
                 <w:rFonts w:ascii="Arial" w:hAnsi="Arial" w:cs="Arial"/>
               </w:rPr>
             </w:pPr>
+            <w:r>
+              <w:rPr>
+                <w:rFonts w:ascii="Arial" w:hAnsi="Arial" w:cs="Arial"/>
+              </w:rPr>
+              <w:t>Tecnologias Necessárias</w:t>
+            </w:r>
           </w:p>
         </w:tc>
       </w:tr>
@@ -5048,6 +5021,12 @@
                 <w:rFonts w:ascii="Arial" w:hAnsi="Arial" w:cs="Arial"/>
               </w:rPr>
             </w:pPr>
+            <w:r>
+              <w:rPr>
+                <w:rFonts w:ascii="Arial" w:hAnsi="Arial" w:cs="Arial"/>
+              </w:rPr>
+              <w:t>Elaboração do Relatório</w:t>
+            </w:r>
           </w:p>
         </w:tc>
       </w:tr>
@@ -5103,6 +5082,12 @@
                 <w:rFonts w:ascii="Arial" w:hAnsi="Arial" w:cs="Arial"/>
               </w:rPr>
             </w:pPr>
+            <w:r>
+              <w:rPr>
+                <w:rFonts w:ascii="Arial" w:hAnsi="Arial" w:cs="Arial"/>
+              </w:rPr>
+              <w:t>Elaboração do Relatório</w:t>
+            </w:r>
           </w:p>
         </w:tc>
       </w:tr>
@@ -5157,6 +5142,12 @@
                 <w:rFonts w:ascii="Arial" w:hAnsi="Arial" w:cs="Arial"/>
               </w:rPr>
             </w:pPr>
+            <w:r>
+              <w:rPr>
+                <w:rFonts w:ascii="Arial" w:hAnsi="Arial" w:cs="Arial"/>
+              </w:rPr>
+              <w:t>Testes</w:t>
+            </w:r>
           </w:p>
         </w:tc>
       </w:tr>
@@ -5212,6 +5203,12 @@
                 <w:rFonts w:ascii="Arial" w:hAnsi="Arial" w:cs="Arial"/>
               </w:rPr>
             </w:pPr>
+            <w:r>
+              <w:rPr>
+                <w:rFonts w:ascii="Arial" w:hAnsi="Arial" w:cs="Arial"/>
+              </w:rPr>
+              <w:t>Testes</w:t>
+            </w:r>
           </w:p>
         </w:tc>
       </w:tr>
@@ -5303,12 +5300,14 @@
                 <w:rFonts w:ascii="Arial" w:hAnsi="Arial" w:cs="Arial"/>
               </w:rPr>
             </w:pPr>
+            <w:proofErr w:type="gramStart"/>
             <w:r>
               <w:rPr>
                 <w:rFonts w:ascii="Arial" w:hAnsi="Arial" w:cs="Arial"/>
               </w:rPr>
               <w:t>3</w:t>
             </w:r>
+            <w:proofErr w:type="gramEnd"/>
           </w:p>
         </w:tc>
         <w:tc>
@@ -5321,7 +5320,6 @@
               <w:right w:val="single" w:sz="4" w:space="0" w:color="auto"/>
             </w:tcBorders>
             <w:shd w:val="clear" w:color="auto" w:fill="auto"/>
-            <w:vAlign w:val="center"/>
           </w:tcPr>
           <w:p>
             <w:pPr>
@@ -5330,6 +5328,12 @@
                 <w:rFonts w:ascii="Arial" w:hAnsi="Arial" w:cs="Arial"/>
               </w:rPr>
             </w:pPr>
+            <w:r>
+              <w:rPr>
+                <w:rFonts w:ascii="Arial" w:hAnsi="Arial" w:cs="Arial"/>
+              </w:rPr>
+              <w:t>Documentação</w:t>
+            </w:r>
           </w:p>
         </w:tc>
       </w:tr>
@@ -5376,7 +5380,6 @@
               <w:right w:val="single" w:sz="4" w:space="0" w:color="auto"/>
             </w:tcBorders>
             <w:shd w:val="clear" w:color="auto" w:fill="auto"/>
-            <w:vAlign w:val="center"/>
           </w:tcPr>
           <w:p>
             <w:pPr>
@@ -5385,12 +5388,18 @@
                 <w:rFonts w:ascii="Arial" w:hAnsi="Arial" w:cs="Arial"/>
               </w:rPr>
             </w:pPr>
+            <w:r>
+              <w:rPr>
+                <w:rFonts w:ascii="Arial" w:hAnsi="Arial" w:cs="Arial"/>
+              </w:rPr>
+              <w:t>Documentação</w:t>
+            </w:r>
           </w:p>
         </w:tc>
       </w:tr>
       <w:tr>
         <w:trPr>
-          <w:trHeight w:val="510"/>
+          <w:trHeight w:val="461"/>
           <w:jc w:val="center"/>
         </w:trPr>
         <w:tc>
@@ -5430,7 +5439,6 @@
               <w:right w:val="single" w:sz="4" w:space="0" w:color="auto"/>
             </w:tcBorders>
             <w:shd w:val="clear" w:color="auto" w:fill="auto"/>
-            <w:vAlign w:val="center"/>
           </w:tcPr>
           <w:p>
             <w:pPr>
@@ -5439,6 +5447,12 @@
                 <w:rFonts w:ascii="Arial" w:hAnsi="Arial" w:cs="Arial"/>
               </w:rPr>
             </w:pPr>
+            <w:r>
+              <w:rPr>
+                <w:rFonts w:ascii="Arial" w:hAnsi="Arial" w:cs="Arial"/>
+              </w:rPr>
+              <w:t>Entrega do Projeto</w:t>
+            </w:r>
           </w:p>
         </w:tc>
       </w:tr>
@@ -5485,7 +5499,6 @@
               <w:right w:val="single" w:sz="4" w:space="0" w:color="auto"/>
             </w:tcBorders>
             <w:shd w:val="clear" w:color="auto" w:fill="auto"/>
-            <w:vAlign w:val="center"/>
           </w:tcPr>
           <w:p>
             <w:pPr>
@@ -5494,6 +5507,12 @@
                 <w:rFonts w:ascii="Arial" w:hAnsi="Arial" w:cs="Arial"/>
               </w:rPr>
             </w:pPr>
+            <w:r>
+              <w:rPr>
+                <w:rFonts w:ascii="Arial" w:hAnsi="Arial" w:cs="Arial"/>
+              </w:rPr>
+              <w:t>Entrega do Projeto</w:t>
+            </w:r>
           </w:p>
         </w:tc>
       </w:tr>
@@ -5508,7 +5527,7 @@
             <w:tcBorders>
               <w:top w:val="nil"/>
               <w:left w:val="single" w:sz="4" w:space="0" w:color="auto"/>
-              <w:bottom w:val="single" w:sz="4" w:space="0" w:color="auto"/>
+              <w:bottom w:val="nil"/>
               <w:right w:val="single" w:sz="4" w:space="0" w:color="auto"/>
             </w:tcBorders>
             <w:shd w:val="clear" w:color="auto" w:fill="auto"/>
@@ -5536,6 +5555,60 @@
             <w:tcBorders>
               <w:top w:val="nil"/>
               <w:left w:val="nil"/>
+              <w:bottom w:val="nil"/>
+              <w:right w:val="single" w:sz="4" w:space="0" w:color="auto"/>
+            </w:tcBorders>
+            <w:shd w:val="clear" w:color="auto" w:fill="auto"/>
+            <w:vAlign w:val="center"/>
+          </w:tcPr>
+          <w:p>
+            <w:pPr>
+              <w:jc w:val="center"/>
+              <w:rPr>
+                <w:rFonts w:ascii="Arial" w:hAnsi="Arial" w:cs="Arial"/>
+              </w:rPr>
+            </w:pPr>
+            <w:r>
+              <w:rPr>
+                <w:rFonts w:ascii="Arial" w:hAnsi="Arial" w:cs="Arial"/>
+              </w:rPr>
+              <w:t>Entrega do Projeto</w:t>
+            </w:r>
+          </w:p>
+        </w:tc>
+      </w:tr>
+      <w:tr>
+        <w:trPr>
+          <w:trHeight w:val="80"/>
+          <w:jc w:val="center"/>
+        </w:trPr>
+        <w:tc>
+          <w:tcPr>
+            <w:tcW w:w="1415" w:type="dxa"/>
+            <w:tcBorders>
+              <w:top w:val="nil"/>
+              <w:left w:val="single" w:sz="4" w:space="0" w:color="auto"/>
+              <w:bottom w:val="single" w:sz="4" w:space="0" w:color="auto"/>
+              <w:right w:val="single" w:sz="4" w:space="0" w:color="auto"/>
+            </w:tcBorders>
+            <w:shd w:val="clear" w:color="auto" w:fill="auto"/>
+            <w:noWrap/>
+            <w:vAlign w:val="center"/>
+          </w:tcPr>
+          <w:p>
+            <w:pPr>
+              <w:rPr>
+                <w:rFonts w:ascii="Arial" w:hAnsi="Arial" w:cs="Arial"/>
+              </w:rPr>
+            </w:pPr>
+          </w:p>
+        </w:tc>
+        <w:tc>
+          <w:tcPr>
+            <w:tcW w:w="6097" w:type="dxa"/>
+            <w:tcBorders>
+              <w:top w:val="nil"/>
+              <w:left w:val="nil"/>
               <w:bottom w:val="single" w:sz="4" w:space="0" w:color="auto"/>
               <w:right w:val="single" w:sz="4" w:space="0" w:color="auto"/>
             </w:tcBorders>
@@ -5556,6 +5629,34 @@
     <w:p>
       <w:pPr>
         <w:pStyle w:val="PargrafodaLista"/>
+        <w:spacing w:line="360" w:lineRule="auto"/>
+        <w:ind w:left="360"/>
+        <w:rPr>
+          <w:rFonts w:ascii="Arial" w:hAnsi="Arial" w:cs="Arial"/>
+          <w:b/>
+          <w:caps/>
+          <w:sz w:val="24"/>
+          <w:szCs w:val="24"/>
+        </w:rPr>
+      </w:pPr>
+    </w:p>
+    <w:p>
+      <w:pPr>
+        <w:pStyle w:val="PargrafodaLista"/>
+        <w:spacing w:line="360" w:lineRule="auto"/>
+        <w:ind w:left="360"/>
+        <w:rPr>
+          <w:rFonts w:ascii="Arial" w:hAnsi="Arial" w:cs="Arial"/>
+          <w:b/>
+          <w:caps/>
+          <w:sz w:val="24"/>
+          <w:szCs w:val="24"/>
+        </w:rPr>
+      </w:pPr>
+    </w:p>
+    <w:p>
+      <w:pPr>
+        <w:pStyle w:val="PargrafodaLista"/>
         <w:numPr>
           <w:ilvl w:val="0"/>
           <w:numId w:val="4"/>
@@ -5725,23 +5826,7 @@
           <w:sz w:val="24"/>
           <w:szCs w:val="24"/>
         </w:rPr>
-        <w:t xml:space="preserve"> </w:t>
-      </w:r>
-      <w:r>
-        <w:rPr>
-          <w:rFonts w:ascii="ArialMT" w:eastAsiaTheme="minorHAnsi" w:hAnsi="ArialMT" w:cs="ArialMT"/>
-          <w:sz w:val="24"/>
-          <w:szCs w:val="24"/>
-        </w:rPr>
-        <w:t>diferencia</w:t>
-      </w:r>
-      <w:r>
-        <w:rPr>
-          <w:rFonts w:ascii="ArialMT" w:eastAsiaTheme="minorHAnsi" w:hAnsi="ArialMT" w:cs="ArialMT"/>
-          <w:sz w:val="24"/>
-          <w:szCs w:val="24"/>
-        </w:rPr>
-        <w:t>is:</w:t>
+        <w:t xml:space="preserve"> diferenciais:</w:t>
       </w:r>
     </w:p>
     <w:p>
@@ -5765,23 +5850,7 @@
           <w:sz w:val="24"/>
           <w:szCs w:val="24"/>
         </w:rPr>
-        <w:t xml:space="preserve">Interface </w:t>
-      </w:r>
-      <w:r>
-        <w:rPr>
-          <w:rFonts w:ascii="ArialMT" w:eastAsiaTheme="minorHAnsi" w:hAnsi="ArialMT" w:cs="ArialMT"/>
-          <w:sz w:val="24"/>
-          <w:szCs w:val="24"/>
-        </w:rPr>
-        <w:t xml:space="preserve">atrativa </w:t>
-      </w:r>
-      <w:r>
-        <w:rPr>
-          <w:rFonts w:ascii="ArialMT" w:eastAsiaTheme="minorHAnsi" w:hAnsi="ArialMT" w:cs="ArialMT"/>
-          <w:sz w:val="24"/>
-          <w:szCs w:val="24"/>
-        </w:rPr>
-        <w:t>e intuitiva.</w:t>
+        <w:t>Interface atrativa e intuitiva.</w:t>
       </w:r>
     </w:p>
     <w:p>
@@ -5805,15 +5874,7 @@
           <w:sz w:val="24"/>
           <w:szCs w:val="24"/>
         </w:rPr>
-        <w:t xml:space="preserve">Na </w:t>
-      </w:r>
-      <w:r>
-        <w:rPr>
-          <w:rFonts w:ascii="ArialMT" w:eastAsiaTheme="minorHAnsi" w:hAnsi="ArialMT" w:cs="ArialMT"/>
-          <w:sz w:val="24"/>
-          <w:szCs w:val="24"/>
-        </w:rPr>
-        <w:t>utilização desse sistema tem-se a localização rápida de um serviço em menor tempo possível</w:t>
+        <w:t>Na utilização desse sistema tem-se a localização rápida de um serviço em menor tempo possível</w:t>
       </w:r>
       <w:r>
         <w:rPr>
@@ -5845,23 +5906,7 @@
           <w:sz w:val="24"/>
           <w:szCs w:val="24"/>
         </w:rPr>
-        <w:t xml:space="preserve">Um </w:t>
-      </w:r>
-      <w:r>
-        <w:rPr>
-          <w:rFonts w:ascii="ArialMT" w:eastAsiaTheme="minorHAnsi" w:hAnsi="ArialMT" w:cs="ArialMT"/>
-          <w:sz w:val="24"/>
-          <w:szCs w:val="24"/>
-        </w:rPr>
-        <w:t>sistema inteligente que</w:t>
-      </w:r>
-      <w:r>
-        <w:rPr>
-          <w:rFonts w:ascii="ArialMT" w:eastAsiaTheme="minorHAnsi" w:hAnsi="ArialMT" w:cs="ArialMT"/>
-          <w:sz w:val="24"/>
-          <w:szCs w:val="24"/>
-        </w:rPr>
-        <w:t xml:space="preserve"> auxilia na pesquisa do serviço</w:t>
+        <w:t>Um sistema inteligente que auxilia na pesquisa do serviço</w:t>
       </w:r>
       <w:r>
         <w:rPr>
@@ -5893,47 +5938,7 @@
           <w:sz w:val="24"/>
           <w:szCs w:val="24"/>
         </w:rPr>
-        <w:t xml:space="preserve">Comentários </w:t>
-      </w:r>
-      <w:r>
-        <w:rPr>
-          <w:rFonts w:ascii="ArialMT" w:eastAsiaTheme="minorHAnsi" w:hAnsi="ArialMT" w:cs="ArialMT"/>
-          <w:sz w:val="24"/>
-          <w:szCs w:val="24"/>
-        </w:rPr>
-        <w:t>e classificação do serviço, assim poderá saber se o prestador de serviço que pretende contratar fornece um bom serviço basea</w:t>
-      </w:r>
-      <w:r>
-        <w:rPr>
-          <w:rFonts w:ascii="ArialMT" w:eastAsiaTheme="minorHAnsi" w:hAnsi="ArialMT" w:cs="ArialMT"/>
-          <w:sz w:val="24"/>
-          <w:szCs w:val="24"/>
-        </w:rPr>
-        <w:t>n</w:t>
-      </w:r>
-      <w:r>
-        <w:rPr>
-          <w:rFonts w:ascii="ArialMT" w:eastAsiaTheme="minorHAnsi" w:hAnsi="ArialMT" w:cs="ArialMT"/>
-          <w:sz w:val="24"/>
-          <w:szCs w:val="24"/>
-        </w:rPr>
-        <w:t>do</w:t>
-      </w:r>
-      <w:r>
-        <w:rPr>
-          <w:rFonts w:ascii="ArialMT" w:eastAsiaTheme="minorHAnsi" w:hAnsi="ArialMT" w:cs="ArialMT"/>
-          <w:sz w:val="24"/>
-          <w:szCs w:val="24"/>
-        </w:rPr>
-        <w:t>-se</w:t>
-      </w:r>
-      <w:r>
-        <w:rPr>
-          <w:rFonts w:ascii="ArialMT" w:eastAsiaTheme="minorHAnsi" w:hAnsi="ArialMT" w:cs="ArialMT"/>
-          <w:sz w:val="24"/>
-          <w:szCs w:val="24"/>
-        </w:rPr>
-        <w:t xml:space="preserve"> em comentários de outros usuários.</w:t>
+        <w:t>Comentários e classificação do serviço, assim poderá saber se o prestador de serviço que pretende contratar fornece um bom serviço baseando-se em comentários de outros usuários.</w:t>
       </w:r>
     </w:p>
     <w:p>
@@ -6183,25 +6188,7 @@
           <w:sz w:val="24"/>
           <w:szCs w:val="24"/>
         </w:rPr>
-        <w:t>Aplicações Práticas de Inteligência Artiﬁcial para</w:t>
-      </w:r>
-      <w:r>
-        <w:rPr>
-          <w:rFonts w:ascii="Arial" w:hAnsi="Arial" w:cs="Arial"/>
-          <w:b/>
-          <w:sz w:val="24"/>
-          <w:szCs w:val="24"/>
-        </w:rPr>
-        <w:t xml:space="preserve"> </w:t>
-      </w:r>
-      <w:r>
-        <w:rPr>
-          <w:rFonts w:ascii="Arial" w:hAnsi="Arial" w:cs="Arial"/>
-          <w:b/>
-          <w:sz w:val="24"/>
-          <w:szCs w:val="24"/>
-        </w:rPr>
-        <w:t>Modelagem Conceitual de Banco de Dados</w:t>
+        <w:t>Aplicações Práticas de Inteligência Artiﬁcial para Modelagem Conceitual de Banco de Dados</w:t>
       </w:r>
       <w:r>
         <w:rPr>
@@ -6278,23 +6265,7 @@
           <w:sz w:val="24"/>
           <w:szCs w:val="24"/>
         </w:rPr>
-        <w:t>http://files.sistemas2012.webnode.com.br/200000095-bf367bfb43/T</w:t>
-      </w:r>
-      <w:r>
-        <w:rPr>
-          <w:rFonts w:ascii="Arial" w:hAnsi="Arial" w:cs="Arial"/>
-          <w:sz w:val="24"/>
-          <w:szCs w:val="24"/>
-        </w:rPr>
-        <w:t>e</w:t>
-      </w:r>
-      <w:r>
-        <w:rPr>
-          <w:rFonts w:ascii="Arial" w:hAnsi="Arial" w:cs="Arial"/>
-          <w:sz w:val="24"/>
-          <w:szCs w:val="24"/>
-        </w:rPr>
-        <w:t>cnicas%20de%20Minera%C3%A7%C3%A3o%20de%20Dados.pdf</w:t>
+        <w:t>http://files.sistemas2012.webnode.com.br/200000095-bf367bfb43/Tecnicas%20de%20Minera%C3%A7%C3%A3o%20de%20Dados.pdf</w:t>
       </w:r>
       <w:r>
         <w:rPr>
@@ -6309,7 +6280,7 @@
     </w:p>
     <w:sectPr>
       <w:pgSz w:w="11906" w:h="16838"/>
-      <w:pgMar w:top="1417" w:right="1701" w:bottom="1418" w:left="1701" w:header="708" w:footer="708" w:gutter="0"/>
+      <w:pgMar w:top="1417" w:right="1701" w:bottom="993" w:left="1701" w:header="708" w:footer="708" w:gutter="0"/>
       <w:cols w:space="708"/>
       <w:docGrid w:linePitch="360"/>
     </w:sectPr>
@@ -6318,7 +6289,7 @@
 </file>
 
 <file path=word/numbering.xml><?xml version="1.0" encoding="utf-8"?>
-<w:numbering xmlns:wpc="http://schemas.microsoft.com/office/word/2010/wordprocessingCanvas" xmlns:mc="http://schemas.openxmlformats.org/markup-compatibility/2006" xmlns:o="urn:schemas-microsoft-com:office:office" xmlns:r="http://schemas.openxmlformats.org/officeDocument/2006/relationships" xmlns:m="http://schemas.openxmlformats.org/officeDocument/2006/math" xmlns:v="urn:schemas-microsoft-com:vml" xmlns:wp14="http://schemas.microsoft.com/office/word/2010/wordprocessingDrawing" xmlns:wp="http://schemas.openxmlformats.org/drawingml/2006/wordprocessingDrawing" xmlns:w10="urn:schemas-microsoft-com:office:word" xmlns:w="http://schemas.openxmlformats.org/wordprocessingml/2006/main" xmlns:w14="http://schemas.microsoft.com/office/word/2010/wordml" xmlns:w15="http://schemas.microsoft.com/office/word/2012/wordml" xmlns:wpg="http://schemas.microsoft.com/office/word/2010/wordprocessingGroup" xmlns:wpi="http://schemas.microsoft.com/office/word/2010/wordprocessingInk" xmlns:wne="http://schemas.microsoft.com/office/word/2006/wordml" xmlns:wps="http://schemas.microsoft.com/office/word/2010/wordprocessingShape" mc:Ignorable="w14 w15 wp14">
+<w:numbering xmlns:ve="http://schemas.openxmlformats.org/markup-compatibility/2006" xmlns:o="urn:schemas-microsoft-com:office:office" xmlns:r="http://schemas.openxmlformats.org/officeDocument/2006/relationships" xmlns:m="http://schemas.openxmlformats.org/officeDocument/2006/math" xmlns:v="urn:schemas-microsoft-com:vml" xmlns:wp="http://schemas.openxmlformats.org/drawingml/2006/wordprocessingDrawing" xmlns:w10="urn:schemas-microsoft-com:office:word" xmlns:w="http://schemas.openxmlformats.org/wordprocessingml/2006/main" xmlns:wne="http://schemas.microsoft.com/office/word/2006/wordml">
   <w:abstractNum w:abstractNumId="0">
     <w:nsid w:val="05472399"/>
     <w:multiLevelType w:val="hybridMultilevel"/>
@@ -7539,7 +7510,7 @@
 </file>
 
 <file path=word/styles.xml><?xml version="1.0" encoding="utf-8"?>
-<w:styles xmlns:mc="http://schemas.openxmlformats.org/markup-compatibility/2006" xmlns:r="http://schemas.openxmlformats.org/officeDocument/2006/relationships" xmlns:w="http://schemas.openxmlformats.org/wordprocessingml/2006/main" xmlns:w14="http://schemas.microsoft.com/office/word/2010/wordml" xmlns:w15="http://schemas.microsoft.com/office/word/2012/wordml" mc:Ignorable="w14 w15">
+<w:styles xmlns:r="http://schemas.openxmlformats.org/officeDocument/2006/relationships" xmlns:w="http://schemas.openxmlformats.org/wordprocessingml/2006/main">
   <w:docDefaults>
     <w:rPrDefault>
       <w:rPr>
@@ -7555,378 +7526,144 @@
       </w:pPr>
     </w:pPrDefault>
   </w:docDefaults>
-  <w:latentStyles w:defLockedState="0" w:defUIPriority="99" w:defSemiHidden="0" w:defUnhideWhenUsed="0" w:defQFormat="0" w:count="371">
-    <w:lsdException w:name="Normal" w:uiPriority="0" w:qFormat="1"/>
-    <w:lsdException w:name="heading 1" w:uiPriority="9" w:qFormat="1"/>
-    <w:lsdException w:name="heading 2" w:semiHidden="1" w:uiPriority="9" w:unhideWhenUsed="1" w:qFormat="1"/>
-    <w:lsdException w:name="heading 3" w:semiHidden="1" w:uiPriority="9" w:unhideWhenUsed="1" w:qFormat="1"/>
-    <w:lsdException w:name="heading 4" w:semiHidden="1" w:uiPriority="9" w:unhideWhenUsed="1" w:qFormat="1"/>
-    <w:lsdException w:name="heading 5" w:semiHidden="1" w:uiPriority="9" w:unhideWhenUsed="1" w:qFormat="1"/>
-    <w:lsdException w:name="heading 6" w:semiHidden="1" w:uiPriority="9" w:unhideWhenUsed="1" w:qFormat="1"/>
-    <w:lsdException w:name="heading 7" w:semiHidden="1" w:uiPriority="9" w:unhideWhenUsed="1" w:qFormat="1"/>
-    <w:lsdException w:name="heading 8" w:semiHidden="1" w:uiPriority="9" w:unhideWhenUsed="1" w:qFormat="1"/>
-    <w:lsdException w:name="heading 9" w:semiHidden="1" w:uiPriority="9" w:unhideWhenUsed="1" w:qFormat="1"/>
-    <w:lsdException w:name="index 1" w:semiHidden="1" w:unhideWhenUsed="1"/>
-    <w:lsdException w:name="index 2" w:semiHidden="1" w:unhideWhenUsed="1"/>
-    <w:lsdException w:name="index 3" w:semiHidden="1" w:unhideWhenUsed="1"/>
-    <w:lsdException w:name="index 4" w:semiHidden="1" w:unhideWhenUsed="1"/>
-    <w:lsdException w:name="index 5" w:semiHidden="1" w:unhideWhenUsed="1"/>
-    <w:lsdException w:name="index 6" w:semiHidden="1" w:unhideWhenUsed="1"/>
-    <w:lsdException w:name="index 7" w:semiHidden="1" w:unhideWhenUsed="1"/>
-    <w:lsdException w:name="index 8" w:semiHidden="1" w:unhideWhenUsed="1"/>
-    <w:lsdException w:name="index 9" w:semiHidden="1" w:unhideWhenUsed="1"/>
-    <w:lsdException w:name="toc 1" w:semiHidden="1" w:uiPriority="39" w:unhideWhenUsed="1"/>
-    <w:lsdException w:name="toc 2" w:semiHidden="1" w:uiPriority="39" w:unhideWhenUsed="1"/>
-    <w:lsdException w:name="toc 3" w:semiHidden="1" w:uiPriority="39" w:unhideWhenUsed="1"/>
-    <w:lsdException w:name="toc 4" w:semiHidden="1" w:uiPriority="39" w:unhideWhenUsed="1"/>
-    <w:lsdException w:name="toc 5" w:semiHidden="1" w:uiPriority="39" w:unhideWhenUsed="1"/>
-    <w:lsdException w:name="toc 6" w:semiHidden="1" w:uiPriority="39" w:unhideWhenUsed="1"/>
-    <w:lsdException w:name="toc 7" w:semiHidden="1" w:uiPriority="39" w:unhideWhenUsed="1"/>
-    <w:lsdException w:name="toc 8" w:semiHidden="1" w:uiPriority="39" w:unhideWhenUsed="1"/>
-    <w:lsdException w:name="toc 9" w:semiHidden="1" w:uiPriority="39" w:unhideWhenUsed="1"/>
-    <w:lsdException w:name="Normal Indent" w:semiHidden="1" w:unhideWhenUsed="1"/>
-    <w:lsdException w:name="footnote text" w:semiHidden="1" w:unhideWhenUsed="1"/>
-    <w:lsdException w:name="annotation text" w:semiHidden="1" w:unhideWhenUsed="1"/>
-    <w:lsdException w:name="header" w:semiHidden="1" w:unhideWhenUsed="1"/>
-    <w:lsdException w:name="footer" w:semiHidden="1" w:unhideWhenUsed="1"/>
-    <w:lsdException w:name="index heading" w:semiHidden="1" w:unhideWhenUsed="1"/>
-    <w:lsdException w:name="caption" w:semiHidden="1" w:uiPriority="35" w:unhideWhenUsed="1" w:qFormat="1"/>
-    <w:lsdException w:name="table of figures" w:semiHidden="1" w:unhideWhenUsed="1"/>
-    <w:lsdException w:name="envelope address" w:semiHidden="1" w:unhideWhenUsed="1"/>
-    <w:lsdException w:name="envelope return" w:semiHidden="1" w:unhideWhenUsed="1"/>
-    <w:lsdException w:name="footnote reference" w:semiHidden="1" w:unhideWhenUsed="1"/>
-    <w:lsdException w:name="annotation reference" w:semiHidden="1" w:unhideWhenUsed="1"/>
-    <w:lsdException w:name="line number" w:semiHidden="1" w:unhideWhenUsed="1"/>
-    <w:lsdException w:name="page number" w:semiHidden="1" w:unhideWhenUsed="1"/>
-    <w:lsdException w:name="endnote reference" w:semiHidden="1" w:unhideWhenUsed="1"/>
-    <w:lsdException w:name="endnote text" w:semiHidden="1" w:unhideWhenUsed="1"/>
-    <w:lsdException w:name="table of authorities" w:semiHidden="1" w:unhideWhenUsed="1"/>
-    <w:lsdException w:name="macro" w:semiHidden="1" w:unhideWhenUsed="1"/>
-    <w:lsdException w:name="toa heading" w:semiHidden="1" w:unhideWhenUsed="1"/>
-    <w:lsdException w:name="List" w:semiHidden="1" w:unhideWhenUsed="1"/>
-    <w:lsdException w:name="List Bullet" w:semiHidden="1" w:unhideWhenUsed="1"/>
-    <w:lsdException w:name="List Number" w:semiHidden="1" w:unhideWhenUsed="1"/>
-    <w:lsdException w:name="List 2" w:semiHidden="1" w:unhideWhenUsed="1"/>
-    <w:lsdException w:name="List 3" w:semiHidden="1" w:unhideWhenUsed="1"/>
-    <w:lsdException w:name="List 4" w:semiHidden="1" w:unhideWhenUsed="1"/>
-    <w:lsdException w:name="List 5" w:semiHidden="1" w:unhideWhenUsed="1"/>
-    <w:lsdException w:name="List Bullet 2" w:semiHidden="1" w:unhideWhenUsed="1"/>
-    <w:lsdException w:name="List Bullet 3" w:semiHidden="1" w:unhideWhenUsed="1"/>
-    <w:lsdException w:name="List Bullet 4" w:semiHidden="1" w:unhideWhenUsed="1"/>
-    <w:lsdException w:name="List Bullet 5" w:semiHidden="1" w:unhideWhenUsed="1"/>
-    <w:lsdException w:name="List Number 2" w:semiHidden="1" w:unhideWhenUsed="1"/>
-    <w:lsdException w:name="List Number 3" w:semiHidden="1" w:unhideWhenUsed="1"/>
-    <w:lsdException w:name="List Number 4" w:semiHidden="1" w:unhideWhenUsed="1"/>
-    <w:lsdException w:name="List Number 5" w:semiHidden="1" w:unhideWhenUsed="1"/>
-    <w:lsdException w:name="Title" w:uiPriority="10" w:qFormat="1"/>
-    <w:lsdException w:name="Closing" w:semiHidden="1" w:unhideWhenUsed="1"/>
-    <w:lsdException w:name="Signature" w:semiHidden="1" w:unhideWhenUsed="1"/>
-    <w:lsdException w:name="Default Paragraph Font" w:semiHidden="1" w:uiPriority="1" w:unhideWhenUsed="1"/>
-    <w:lsdException w:name="Body Text" w:semiHidden="1" w:unhideWhenUsed="1"/>
-    <w:lsdException w:name="Body Text Indent" w:semiHidden="1" w:unhideWhenUsed="1"/>
-    <w:lsdException w:name="List Continue" w:semiHidden="1" w:unhideWhenUsed="1"/>
-    <w:lsdException w:name="List Continue 2" w:semiHidden="1" w:unhideWhenUsed="1"/>
-    <w:lsdException w:name="List Continue 3" w:semiHidden="1" w:unhideWhenUsed="1"/>
-    <w:lsdException w:name="List Continue 4" w:semiHidden="1" w:unhideWhenUsed="1"/>
-    <w:lsdException w:name="List Continue 5" w:semiHidden="1" w:unhideWhenUsed="1"/>
-    <w:lsdException w:name="Message Header" w:semiHidden="1" w:unhideWhenUsed="1"/>
-    <w:lsdException w:name="Subtitle" w:uiPriority="11" w:qFormat="1"/>
-    <w:lsdException w:name="Salutation" w:semiHidden="1" w:unhideWhenUsed="1"/>
-    <w:lsdException w:name="Date" w:semiHidden="1" w:unhideWhenUsed="1"/>
-    <w:lsdException w:name="Body Text First Indent" w:semiHidden="1" w:unhideWhenUsed="1"/>
-    <w:lsdException w:name="Body Text First Indent 2" w:semiHidden="1" w:unhideWhenUsed="1"/>
-    <w:lsdException w:name="Note Heading" w:semiHidden="1" w:unhideWhenUsed="1"/>
-    <w:lsdException w:name="Body Text 2" w:semiHidden="1" w:unhideWhenUsed="1"/>
-    <w:lsdException w:name="Body Text 3" w:semiHidden="1" w:unhideWhenUsed="1"/>
-    <w:lsdException w:name="Body Text Indent 2" w:semiHidden="1" w:unhideWhenUsed="1"/>
-    <w:lsdException w:name="Body Text Indent 3" w:semiHidden="1" w:unhideWhenUsed="1"/>
-    <w:lsdException w:name="Block Text" w:semiHidden="1" w:unhideWhenUsed="1"/>
-    <w:lsdException w:name="Hyperlink" w:semiHidden="1" w:unhideWhenUsed="1"/>
-    <w:lsdException w:name="FollowedHyperlink" w:semiHidden="1" w:unhideWhenUsed="1"/>
-    <w:lsdException w:name="Strong" w:uiPriority="22" w:qFormat="1"/>
-    <w:lsdException w:name="Emphasis" w:uiPriority="20" w:qFormat="1"/>
-    <w:lsdException w:name="Document Map" w:semiHidden="1" w:unhideWhenUsed="1"/>
-    <w:lsdException w:name="Plain Text" w:semiHidden="1" w:unhideWhenUsed="1"/>
-    <w:lsdException w:name="E-mail Signature" w:semiHidden="1" w:unhideWhenUsed="1"/>
-    <w:lsdException w:name="HTML Top of Form" w:semiHidden="1" w:unhideWhenUsed="1"/>
-    <w:lsdException w:name="HTML Bottom of Form" w:semiHidden="1" w:unhideWhenUsed="1"/>
-    <w:lsdException w:name="Normal (Web)" w:semiHidden="1" w:unhideWhenUsed="1"/>
-    <w:lsdException w:name="HTML Acronym" w:semiHidden="1" w:unhideWhenUsed="1"/>
-    <w:lsdException w:name="HTML Address" w:semiHidden="1" w:unhideWhenUsed="1"/>
-    <w:lsdException w:name="HTML Cite" w:semiHidden="1" w:unhideWhenUsed="1"/>
-    <w:lsdException w:name="HTML Code" w:semiHidden="1" w:unhideWhenUsed="1"/>
-    <w:lsdException w:name="HTML Definition" w:semiHidden="1" w:unhideWhenUsed="1"/>
-    <w:lsdException w:name="HTML Keyboard" w:semiHidden="1" w:unhideWhenUsed="1"/>
-    <w:lsdException w:name="HTML Preformatted" w:semiHidden="1" w:unhideWhenUsed="1"/>
-    <w:lsdException w:name="HTML Sample" w:semiHidden="1" w:unhideWhenUsed="1"/>
-    <w:lsdException w:name="HTML Typewriter" w:semiHidden="1" w:unhideWhenUsed="1"/>
-    <w:lsdException w:name="HTML Variable" w:semiHidden="1" w:unhideWhenUsed="1"/>
-    <w:lsdException w:name="Normal Table" w:semiHidden="1" w:unhideWhenUsed="1"/>
-    <w:lsdException w:name="annotation subject" w:semiHidden="1" w:unhideWhenUsed="1"/>
-    <w:lsdException w:name="No List" w:semiHidden="1" w:unhideWhenUsed="1"/>
-    <w:lsdException w:name="Outline List 1" w:semiHidden="1" w:unhideWhenUsed="1"/>
-    <w:lsdException w:name="Outline List 2" w:semiHidden="1" w:unhideWhenUsed="1"/>
-    <w:lsdException w:name="Outline List 3" w:semiHidden="1" w:unhideWhenUsed="1"/>
-    <w:lsdException w:name="Table Simple 1" w:semiHidden="1" w:unhideWhenUsed="1"/>
-    <w:lsdException w:name="Table Simple 2" w:semiHidden="1" w:unhideWhenUsed="1"/>
-    <w:lsdException w:name="Table Simple 3" w:semiHidden="1" w:unhideWhenUsed="1"/>
-    <w:lsdException w:name="Table Classic 1" w:semiHidden="1" w:unhideWhenUsed="1"/>
-    <w:lsdException w:name="Table Classic 2" w:semiHidden="1" w:unhideWhenUsed="1"/>
-    <w:lsdException w:name="Table Classic 3" w:semiHidden="1" w:unhideWhenUsed="1"/>
-    <w:lsdException w:name="Table Classic 4" w:semiHidden="1" w:unhideWhenUsed="1"/>
-    <w:lsdException w:name="Table Colorful 1" w:semiHidden="1" w:unhideWhenUsed="1"/>
-    <w:lsdException w:name="Table Colorful 2" w:semiHidden="1" w:unhideWhenUsed="1"/>
-    <w:lsdException w:name="Table Colorful 3" w:semiHidden="1" w:unhideWhenUsed="1"/>
-    <w:lsdException w:name="Table Columns 1" w:semiHidden="1" w:unhideWhenUsed="1"/>
-    <w:lsdException w:name="Table Columns 2" w:semiHidden="1" w:unhideWhenUsed="1"/>
-    <w:lsdException w:name="Table Columns 3" w:semiHidden="1" w:unhideWhenUsed="1"/>
-    <w:lsdException w:name="Table Columns 4" w:semiHidden="1" w:unhideWhenUsed="1"/>
-    <w:lsdException w:name="Table Columns 5" w:semiHidden="1" w:unhideWhenUsed="1"/>
-    <w:lsdException w:name="Table Grid 1" w:semiHidden="1" w:unhideWhenUsed="1"/>
-    <w:lsdException w:name="Table Grid 2" w:semiHidden="1" w:unhideWhenUsed="1"/>
-    <w:lsdException w:name="Table Grid 3" w:semiHidden="1" w:unhideWhenUsed="1"/>
-    <w:lsdException w:name="Table Grid 4" w:semiHidden="1" w:unhideWhenUsed="1"/>
-    <w:lsdException w:name="Table Grid 5" w:semiHidden="1" w:unhideWhenUsed="1"/>
-    <w:lsdException w:name="Table Grid 6" w:semiHidden="1" w:unhideWhenUsed="1"/>
-    <w:lsdException w:name="Table Grid 7" w:semiHidden="1" w:unhideWhenUsed="1"/>
-    <w:lsdException w:name="Table Grid 8" w:semiHidden="1" w:unhideWhenUsed="1"/>
-    <w:lsdException w:name="Table List 1" w:semiHidden="1" w:unhideWhenUsed="1"/>
-    <w:lsdException w:name="Table List 2" w:semiHidden="1" w:unhideWhenUsed="1"/>
-    <w:lsdException w:name="Table List 3" w:semiHidden="1" w:unhideWhenUsed="1"/>
-    <w:lsdException w:name="Table List 4" w:semiHidden="1" w:unhideWhenUsed="1"/>
-    <w:lsdException w:name="Table List 5" w:semiHidden="1" w:unhideWhenUsed="1"/>
-    <w:lsdException w:name="Table List 6" w:semiHidden="1" w:unhideWhenUsed="1"/>
-    <w:lsdException w:name="Table List 7" w:semiHidden="1" w:unhideWhenUsed="1"/>
-    <w:lsdException w:name="Table List 8" w:semiHidden="1" w:unhideWhenUsed="1"/>
-    <w:lsdException w:name="Table 3D effects 1" w:semiHidden="1" w:unhideWhenUsed="1"/>
-    <w:lsdException w:name="Table 3D effects 2" w:semiHidden="1" w:unhideWhenUsed="1"/>
-    <w:lsdException w:name="Table 3D effects 3" w:semiHidden="1" w:unhideWhenUsed="1"/>
-    <w:lsdException w:name="Table Contemporary" w:semiHidden="1" w:unhideWhenUsed="1"/>
-    <w:lsdException w:name="Table Elegant" w:semiHidden="1" w:unhideWhenUsed="1"/>
-    <w:lsdException w:name="Table Professional" w:semiHidden="1" w:unhideWhenUsed="1"/>
-    <w:lsdException w:name="Table Subtle 1" w:semiHidden="1" w:unhideWhenUsed="1"/>
-    <w:lsdException w:name="Table Subtle 2" w:semiHidden="1" w:unhideWhenUsed="1"/>
-    <w:lsdException w:name="Table Web 1" w:semiHidden="1" w:unhideWhenUsed="1"/>
-    <w:lsdException w:name="Table Web 2" w:semiHidden="1" w:unhideWhenUsed="1"/>
-    <w:lsdException w:name="Table Web 3" w:semiHidden="1" w:unhideWhenUsed="1"/>
-    <w:lsdException w:name="Balloon Text" w:semiHidden="1" w:unhideWhenUsed="1"/>
-    <w:lsdException w:name="Table Grid" w:uiPriority="59"/>
-    <w:lsdException w:name="Table Theme" w:semiHidden="1" w:unhideWhenUsed="1"/>
-    <w:lsdException w:name="Placeholder Text" w:semiHidden="1"/>
-    <w:lsdException w:name="No Spacing" w:uiPriority="1" w:qFormat="1"/>
-    <w:lsdException w:name="Light Shading" w:uiPriority="60"/>
-    <w:lsdException w:name="Light List" w:uiPriority="61"/>
-    <w:lsdException w:name="Light Grid" w:uiPriority="62"/>
-    <w:lsdException w:name="Medium Shading 1" w:uiPriority="63"/>
-    <w:lsdException w:name="Medium Shading 2" w:uiPriority="64"/>
-    <w:lsdException w:name="Medium List 1" w:uiPriority="65"/>
-    <w:lsdException w:name="Medium List 2" w:uiPriority="66"/>
-    <w:lsdException w:name="Medium Grid 1" w:uiPriority="67"/>
-    <w:lsdException w:name="Medium Grid 2" w:uiPriority="68"/>
-    <w:lsdException w:name="Medium Grid 3" w:uiPriority="69"/>
-    <w:lsdException w:name="Dark List" w:uiPriority="70"/>
-    <w:lsdException w:name="Colorful Shading" w:uiPriority="71"/>
-    <w:lsdException w:name="Colorful List" w:uiPriority="72"/>
-    <w:lsdException w:name="Colorful Grid" w:uiPriority="73"/>
-    <w:lsdException w:name="Light Shading Accent 1" w:uiPriority="60"/>
-    <w:lsdException w:name="Light List Accent 1" w:uiPriority="61"/>
-    <w:lsdException w:name="Light Grid Accent 1" w:uiPriority="62"/>
-    <w:lsdException w:name="Medium Shading 1 Accent 1" w:uiPriority="63"/>
-    <w:lsdException w:name="Medium Shading 2 Accent 1" w:uiPriority="64"/>
-    <w:lsdException w:name="Medium List 1 Accent 1" w:uiPriority="65"/>
-    <w:lsdException w:name="Revision" w:semiHidden="1"/>
-    <w:lsdException w:name="List Paragraph" w:uiPriority="34" w:qFormat="1"/>
-    <w:lsdException w:name="Quote" w:uiPriority="29" w:qFormat="1"/>
-    <w:lsdException w:name="Intense Quote" w:uiPriority="30" w:qFormat="1"/>
-    <w:lsdException w:name="Medium List 2 Accent 1" w:uiPriority="66"/>
-    <w:lsdException w:name="Medium Grid 1 Accent 1" w:uiPriority="67"/>
-    <w:lsdException w:name="Medium Grid 2 Accent 1" w:uiPriority="68"/>
-    <w:lsdException w:name="Medium Grid 3 Accent 1" w:uiPriority="69"/>
-    <w:lsdException w:name="Dark List Accent 1" w:uiPriority="70"/>
-    <w:lsdException w:name="Colorful Shading Accent 1" w:uiPriority="71"/>
-    <w:lsdException w:name="Colorful List Accent 1" w:uiPriority="72"/>
-    <w:lsdException w:name="Colorful Grid Accent 1" w:uiPriority="73"/>
-    <w:lsdException w:name="Light Shading Accent 2" w:uiPriority="60"/>
-    <w:lsdException w:name="Light List Accent 2" w:uiPriority="61"/>
-    <w:lsdException w:name="Light Grid Accent 2" w:uiPriority="62"/>
-    <w:lsdException w:name="Medium Shading 1 Accent 2" w:uiPriority="63"/>
-    <w:lsdException w:name="Medium Shading 2 Accent 2" w:uiPriority="64"/>
-    <w:lsdException w:name="Medium List 1 Accent 2" w:uiPriority="65"/>
-    <w:lsdException w:name="Medium List 2 Accent 2" w:uiPriority="66"/>
-    <w:lsdException w:name="Medium Grid 1 Accent 2" w:uiPriority="67"/>
-    <w:lsdException w:name="Medium Grid 2 Accent 2" w:uiPriority="68"/>
-    <w:lsdException w:name="Medium Grid 3 Accent 2" w:uiPriority="69"/>
-    <w:lsdException w:name="Dark List Accent 2" w:uiPriority="70"/>
-    <w:lsdException w:name="Colorful Shading Accent 2" w:uiPriority="71"/>
-    <w:lsdException w:name="Colorful List Accent 2" w:uiPriority="72"/>
-    <w:lsdException w:name="Colorful Grid Accent 2" w:uiPriority="73"/>
-    <w:lsdException w:name="Light Shading Accent 3" w:uiPriority="60"/>
-    <w:lsdException w:name="Light List Accent 3" w:uiPriority="61"/>
-    <w:lsdException w:name="Light Grid Accent 3" w:uiPriority="62"/>
-    <w:lsdException w:name="Medium Shading 1 Accent 3" w:uiPriority="63"/>
-    <w:lsdException w:name="Medium Shading 2 Accent 3" w:uiPriority="64"/>
-    <w:lsdException w:name="Medium List 1 Accent 3" w:uiPriority="65"/>
-    <w:lsdException w:name="Medium List 2 Accent 3" w:uiPriority="66"/>
-    <w:lsdException w:name="Medium Grid 1 Accent 3" w:uiPriority="67"/>
-    <w:lsdException w:name="Medium Grid 2 Accent 3" w:uiPriority="68"/>
-    <w:lsdException w:name="Medium Grid 3 Accent 3" w:uiPriority="69"/>
-    <w:lsdException w:name="Dark List Accent 3" w:uiPriority="70"/>
-    <w:lsdException w:name="Colorful Shading Accent 3" w:uiPriority="71"/>
-    <w:lsdException w:name="Colorful List Accent 3" w:uiPriority="72"/>
-    <w:lsdException w:name="Colorful Grid Accent 3" w:uiPriority="73"/>
-    <w:lsdException w:name="Light Shading Accent 4" w:uiPriority="60"/>
-    <w:lsdException w:name="Light List Accent 4" w:uiPriority="61"/>
-    <w:lsdException w:name="Light Grid Accent 4" w:uiPriority="62"/>
-    <w:lsdException w:name="Medium Shading 1 Accent 4" w:uiPriority="63"/>
-    <w:lsdException w:name="Medium Shading 2 Accent 4" w:uiPriority="64"/>
-    <w:lsdException w:name="Medium List 1 Accent 4" w:uiPriority="65"/>
-    <w:lsdException w:name="Medium List 2 Accent 4" w:uiPriority="66"/>
-    <w:lsdException w:name="Medium Grid 1 Accent 4" w:uiPriority="67"/>
-    <w:lsdException w:name="Medium Grid 2 Accent 4" w:uiPriority="68"/>
-    <w:lsdException w:name="Medium Grid 3 Accent 4" w:uiPriority="69"/>
-    <w:lsdException w:name="Dark List Accent 4" w:uiPriority="70"/>
-    <w:lsdException w:name="Colorful Shading Accent 4" w:uiPriority="71"/>
-    <w:lsdException w:name="Colorful List Accent 4" w:uiPriority="72"/>
-    <w:lsdException w:name="Colorful Grid Accent 4" w:uiPriority="73"/>
-    <w:lsdException w:name="Light Shading Accent 5" w:uiPriority="60"/>
-    <w:lsdException w:name="Light List Accent 5" w:uiPriority="61"/>
-    <w:lsdException w:name="Light Grid Accent 5" w:uiPriority="62"/>
-    <w:lsdException w:name="Medium Shading 1 Accent 5" w:uiPriority="63"/>
-    <w:lsdException w:name="Medium Shading 2 Accent 5" w:uiPriority="64"/>
-    <w:lsdException w:name="Medium List 1 Accent 5" w:uiPriority="65"/>
-    <w:lsdException w:name="Medium List 2 Accent 5" w:uiPriority="66"/>
-    <w:lsdException w:name="Medium Grid 1 Accent 5" w:uiPriority="67"/>
-    <w:lsdException w:name="Medium Grid 2 Accent 5" w:uiPriority="68"/>
-    <w:lsdException w:name="Medium Grid 3 Accent 5" w:uiPriority="69"/>
-    <w:lsdException w:name="Dark List Accent 5" w:uiPriority="70"/>
-    <w:lsdException w:name="Colorful Shading Accent 5" w:uiPriority="71"/>
-    <w:lsdException w:name="Colorful List Accent 5" w:uiPriority="72"/>
-    <w:lsdException w:name="Colorful Grid Accent 5" w:uiPriority="73"/>
-    <w:lsdException w:name="Light Shading Accent 6" w:uiPriority="60"/>
-    <w:lsdException w:name="Light List Accent 6" w:uiPriority="61"/>
-    <w:lsdException w:name="Light Grid Accent 6" w:uiPriority="62"/>
-    <w:lsdException w:name="Medium Shading 1 Accent 6" w:uiPriority="63"/>
-    <w:lsdException w:name="Medium Shading 2 Accent 6" w:uiPriority="64"/>
-    <w:lsdException w:name="Medium List 1 Accent 6" w:uiPriority="65"/>
-    <w:lsdException w:name="Medium List 2 Accent 6" w:uiPriority="66"/>
-    <w:lsdException w:name="Medium Grid 1 Accent 6" w:uiPriority="67"/>
-    <w:lsdException w:name="Medium Grid 2 Accent 6" w:uiPriority="68"/>
-    <w:lsdException w:name="Medium Grid 3 Accent 6" w:uiPriority="69"/>
-    <w:lsdException w:name="Dark List Accent 6" w:uiPriority="70"/>
-    <w:lsdException w:name="Colorful Shading Accent 6" w:uiPriority="71"/>
-    <w:lsdException w:name="Colorful List Accent 6" w:uiPriority="72"/>
-    <w:lsdException w:name="Colorful Grid Accent 6" w:uiPriority="73"/>
-    <w:lsdException w:name="Subtle Emphasis" w:uiPriority="19" w:qFormat="1"/>
-    <w:lsdException w:name="Intense Emphasis" w:uiPriority="21" w:qFormat="1"/>
-    <w:lsdException w:name="Subtle Reference" w:uiPriority="31" w:qFormat="1"/>
-    <w:lsdException w:name="Intense Reference" w:uiPriority="32" w:qFormat="1"/>
-    <w:lsdException w:name="Book Title" w:uiPriority="33" w:qFormat="1"/>
-    <w:lsdException w:name="Bibliography" w:semiHidden="1" w:uiPriority="37" w:unhideWhenUsed="1"/>
-    <w:lsdException w:name="TOC Heading" w:semiHidden="1" w:uiPriority="39" w:unhideWhenUsed="1" w:qFormat="1"/>
-    <w:lsdException w:name="Plain Table 1" w:uiPriority="41"/>
-    <w:lsdException w:name="Plain Table 2" w:uiPriority="42"/>
-    <w:lsdException w:name="Plain Table 3" w:uiPriority="43"/>
-    <w:lsdException w:name="Plain Table 4" w:uiPriority="44"/>
-    <w:lsdException w:name="Plain Table 5" w:uiPriority="45"/>
-    <w:lsdException w:name="Grid Table Light" w:uiPriority="40"/>
-    <w:lsdException w:name="Grid Table 1 Light" w:uiPriority="46"/>
-    <w:lsdException w:name="Grid Table 2" w:uiPriority="47"/>
-    <w:lsdException w:name="Grid Table 3" w:uiPriority="48"/>
-    <w:lsdException w:name="Grid Table 4" w:uiPriority="49"/>
-    <w:lsdException w:name="Grid Table 5 Dark" w:uiPriority="50"/>
-    <w:lsdException w:name="Grid Table 6 Colorful" w:uiPriority="51"/>
-    <w:lsdException w:name="Grid Table 7 Colorful" w:uiPriority="52"/>
-    <w:lsdException w:name="Grid Table 1 Light Accent 1" w:uiPriority="46"/>
-    <w:lsdException w:name="Grid Table 2 Accent 1" w:uiPriority="47"/>
-    <w:lsdException w:name="Grid Table 3 Accent 1" w:uiPriority="48"/>
-    <w:lsdException w:name="Grid Table 4 Accent 1" w:uiPriority="49"/>
-    <w:lsdException w:name="Grid Table 5 Dark Accent 1" w:uiPriority="50"/>
-    <w:lsdException w:name="Grid Table 6 Colorful Accent 1" w:uiPriority="51"/>
-    <w:lsdException w:name="Grid Table 7 Colorful Accent 1" w:uiPriority="52"/>
-    <w:lsdException w:name="Grid Table 1 Light Accent 2" w:uiPriority="46"/>
-    <w:lsdException w:name="Grid Table 2 Accent 2" w:uiPriority="47"/>
-    <w:lsdException w:name="Grid Table 3 Accent 2" w:uiPriority="48"/>
-    <w:lsdException w:name="Grid Table 4 Accent 2" w:uiPriority="49"/>
-    <w:lsdException w:name="Grid Table 5 Dark Accent 2" w:uiPriority="50"/>
-    <w:lsdException w:name="Grid Table 6 Colorful Accent 2" w:uiPriority="51"/>
-    <w:lsdException w:name="Grid Table 7 Colorful Accent 2" w:uiPriority="52"/>
-    <w:lsdException w:name="Grid Table 1 Light Accent 3" w:uiPriority="46"/>
-    <w:lsdException w:name="Grid Table 2 Accent 3" w:uiPriority="47"/>
-    <w:lsdException w:name="Grid Table 3 Accent 3" w:uiPriority="48"/>
-    <w:lsdException w:name="Grid Table 4 Accent 3" w:uiPriority="49"/>
-    <w:lsdException w:name="Grid Table 5 Dark Accent 3" w:uiPriority="50"/>
-    <w:lsdException w:name="Grid Table 6 Colorful Accent 3" w:uiPriority="51"/>
-    <w:lsdException w:name="Grid Table 7 Colorful Accent 3" w:uiPriority="52"/>
-    <w:lsdException w:name="Grid Table 1 Light Accent 4" w:uiPriority="46"/>
-    <w:lsdException w:name="Grid Table 2 Accent 4" w:uiPriority="47"/>
-    <w:lsdException w:name="Grid Table 3 Accent 4" w:uiPriority="48"/>
-    <w:lsdException w:name="Grid Table 4 Accent 4" w:uiPriority="49"/>
-    <w:lsdException w:name="Grid Table 5 Dark Accent 4" w:uiPriority="50"/>
-    <w:lsdException w:name="Grid Table 6 Colorful Accent 4" w:uiPriority="51"/>
-    <w:lsdException w:name="Grid Table 7 Colorful Accent 4" w:uiPriority="52"/>
-    <w:lsdException w:name="Grid Table 1 Light Accent 5" w:uiPriority="46"/>
-    <w:lsdException w:name="Grid Table 2 Accent 5" w:uiPriority="47"/>
-    <w:lsdException w:name="Grid Table 3 Accent 5" w:uiPriority="48"/>
-    <w:lsdException w:name="Grid Table 4 Accent 5" w:uiPriority="49"/>
-    <w:lsdException w:name="Grid Table 5 Dark Accent 5" w:uiPriority="50"/>
-    <w:lsdException w:name="Grid Table 6 Colorful Accent 5" w:uiPriority="51"/>
-    <w:lsdException w:name="Grid Table 7 Colorful Accent 5" w:uiPriority="52"/>
-    <w:lsdException w:name="Grid Table 1 Light Accent 6" w:uiPriority="46"/>
-    <w:lsdException w:name="Grid Table 2 Accent 6" w:uiPriority="47"/>
-    <w:lsdException w:name="Grid Table 3 Accent 6" w:uiPriority="48"/>
-    <w:lsdException w:name="Grid Table 4 Accent 6" w:uiPriority="49"/>
-    <w:lsdException w:name="Grid Table 5 Dark Accent 6" w:uiPriority="50"/>
-    <w:lsdException w:name="Grid Table 6 Colorful Accent 6" w:uiPriority="51"/>
-    <w:lsdException w:name="Grid Table 7 Colorful Accent 6" w:uiPriority="52"/>
-    <w:lsdException w:name="List Table 1 Light" w:uiPriority="46"/>
-    <w:lsdException w:name="List Table 2" w:uiPriority="47"/>
-    <w:lsdException w:name="List Table 3" w:uiPriority="48"/>
-    <w:lsdException w:name="List Table 4" w:uiPriority="49"/>
-    <w:lsdException w:name="List Table 5 Dark" w:uiPriority="50"/>
-    <w:lsdException w:name="List Table 6 Colorful" w:uiPriority="51"/>
-    <w:lsdException w:name="List Table 7 Colorful" w:uiPriority="52"/>
-    <w:lsdException w:name="List Table 1 Light Accent 1" w:uiPriority="46"/>
-    <w:lsdException w:name="List Table 2 Accent 1" w:uiPriority="47"/>
-    <w:lsdException w:name="List Table 3 Accent 1" w:uiPriority="48"/>
-    <w:lsdException w:name="List Table 4 Accent 1" w:uiPriority="49"/>
-    <w:lsdException w:name="List Table 5 Dark Accent 1" w:uiPriority="50"/>
-    <w:lsdException w:name="List Table 6 Colorful Accent 1" w:uiPriority="51"/>
-    <w:lsdException w:name="List Table 7 Colorful Accent 1" w:uiPriority="52"/>
-    <w:lsdException w:name="List Table 1 Light Accent 2" w:uiPriority="46"/>
-    <w:lsdException w:name="List Table 2 Accent 2" w:uiPriority="47"/>
-    <w:lsdException w:name="List Table 3 Accent 2" w:uiPriority="48"/>
-    <w:lsdException w:name="List Table 4 Accent 2" w:uiPriority="49"/>
-    <w:lsdException w:name="List Table 5 Dark Accent 2" w:uiPriority="50"/>
-    <w:lsdException w:name="List Table 6 Colorful Accent 2" w:uiPriority="51"/>
-    <w:lsdException w:name="List Table 7 Colorful Accent 2" w:uiPriority="52"/>
-    <w:lsdException w:name="List Table 1 Light Accent 3" w:uiPriority="46"/>
-    <w:lsdException w:name="List Table 2 Accent 3" w:uiPriority="47"/>
-    <w:lsdException w:name="List Table 3 Accent 3" w:uiPriority="48"/>
-    <w:lsdException w:name="List Table 4 Accent 3" w:uiPriority="49"/>
-    <w:lsdException w:name="List Table 5 Dark Accent 3" w:uiPriority="50"/>
-    <w:lsdException w:name="List Table 6 Colorful Accent 3" w:uiPriority="51"/>
-    <w:lsdException w:name="List Table 7 Colorful Accent 3" w:uiPriority="52"/>
-    <w:lsdException w:name="List Table 1 Light Accent 4" w:uiPriority="46"/>
-    <w:lsdException w:name="List Table 2 Accent 4" w:uiPriority="47"/>
-    <w:lsdException w:name="List Table 3 Accent 4" w:uiPriority="48"/>
-    <w:lsdException w:name="List Table 4 Accent 4" w:uiPriority="49"/>
-    <w:lsdException w:name="List Table 5 Dark Accent 4" w:uiPriority="50"/>
-    <w:lsdException w:name="List Table 6 Colorful Accent 4" w:uiPriority="51"/>
-    <w:lsdException w:name="List Table 7 Colorful Accent 4" w:uiPriority="52"/>
-    <w:lsdException w:name="List Table 1 Light Accent 5" w:uiPriority="46"/>
-    <w:lsdException w:name="List Table 2 Accent 5" w:uiPriority="47"/>
-    <w:lsdException w:name="List Table 3 Accent 5" w:uiPriority="48"/>
-    <w:lsdException w:name="List Table 4 Accent 5" w:uiPriority="49"/>
-    <w:lsdException w:name="List Table 5 Dark Accent 5" w:uiPriority="50"/>
-    <w:lsdException w:name="List Table 6 Colorful Accent 5" w:uiPriority="51"/>
-    <w:lsdException w:name="List Table 7 Colorful Accent 5" w:uiPriority="52"/>
-    <w:lsdException w:name="List Table 1 Light Accent 6" w:uiPriority="46"/>
-    <w:lsdException w:name="List Table 2 Accent 6" w:uiPriority="47"/>
-    <w:lsdException w:name="List Table 3 Accent 6" w:uiPriority="48"/>
-    <w:lsdException w:name="List Table 4 Accent 6" w:uiPriority="49"/>
-    <w:lsdException w:name="List Table 5 Dark Accent 6" w:uiPriority="50"/>
-    <w:lsdException w:name="List Table 6 Colorful Accent 6" w:uiPriority="51"/>
-    <w:lsdException w:name="List Table 7 Colorful Accent 6" w:uiPriority="52"/>
+  <w:latentStyles w:defLockedState="0" w:defUIPriority="99" w:defSemiHidden="1" w:defUnhideWhenUsed="1" w:defQFormat="0" w:count="267">
+    <w:lsdException w:name="Normal" w:semiHidden="0" w:uiPriority="0" w:unhideWhenUsed="0" w:qFormat="1"/>
+    <w:lsdException w:name="heading 1" w:semiHidden="0" w:uiPriority="9" w:unhideWhenUsed="0" w:qFormat="1"/>
+    <w:lsdException w:name="heading 2" w:uiPriority="9" w:qFormat="1"/>
+    <w:lsdException w:name="heading 3" w:uiPriority="9" w:qFormat="1"/>
+    <w:lsdException w:name="heading 4" w:uiPriority="9" w:qFormat="1"/>
+    <w:lsdException w:name="heading 5" w:uiPriority="9" w:qFormat="1"/>
+    <w:lsdException w:name="heading 6" w:uiPriority="9" w:qFormat="1"/>
+    <w:lsdException w:name="heading 7" w:uiPriority="9" w:qFormat="1"/>
+    <w:lsdException w:name="heading 8" w:uiPriority="9" w:qFormat="1"/>
+    <w:lsdException w:name="heading 9" w:uiPriority="9" w:qFormat="1"/>
+    <w:lsdException w:name="toc 1" w:uiPriority="39"/>
+    <w:lsdException w:name="toc 2" w:uiPriority="39"/>
+    <w:lsdException w:name="toc 3" w:uiPriority="39"/>
+    <w:lsdException w:name="toc 4" w:uiPriority="39"/>
+    <w:lsdException w:name="toc 5" w:uiPriority="39"/>
+    <w:lsdException w:name="toc 6" w:uiPriority="39"/>
+    <w:lsdException w:name="toc 7" w:uiPriority="39"/>
+    <w:lsdException w:name="toc 8" w:uiPriority="39"/>
+    <w:lsdException w:name="toc 9" w:uiPriority="39"/>
+    <w:lsdException w:name="caption" w:uiPriority="35" w:qFormat="1"/>
+    <w:lsdException w:name="Title" w:semiHidden="0" w:uiPriority="10" w:unhideWhenUsed="0" w:qFormat="1"/>
+    <w:lsdException w:name="Default Paragraph Font" w:uiPriority="1"/>
+    <w:lsdException w:name="Subtitle" w:semiHidden="0" w:uiPriority="11" w:unhideWhenUsed="0" w:qFormat="1"/>
+    <w:lsdException w:name="Strong" w:semiHidden="0" w:uiPriority="22" w:unhideWhenUsed="0" w:qFormat="1"/>
+    <w:lsdException w:name="Emphasis" w:semiHidden="0" w:uiPriority="20" w:unhideWhenUsed="0" w:qFormat="1"/>
+    <w:lsdException w:name="Table Grid" w:semiHidden="0" w:uiPriority="59" w:unhideWhenUsed="0"/>
+    <w:lsdException w:name="Placeholder Text" w:unhideWhenUsed="0"/>
+    <w:lsdException w:name="No Spacing" w:semiHidden="0" w:uiPriority="1" w:unhideWhenUsed="0" w:qFormat="1"/>
+    <w:lsdException w:name="Light Shading" w:semiHidden="0" w:uiPriority="60" w:unhideWhenUsed="0"/>
+    <w:lsdException w:name="Light List" w:semiHidden="0" w:uiPriority="61" w:unhideWhenUsed="0"/>
+    <w:lsdException w:name="Light Grid" w:semiHidden="0" w:uiPriority="62" w:unhideWhenUsed="0"/>
+    <w:lsdException w:name="Medium Shading 1" w:semiHidden="0" w:uiPriority="63" w:unhideWhenUsed="0"/>
+    <w:lsdException w:name="Medium Shading 2" w:semiHidden="0" w:uiPriority="64" w:unhideWhenUsed="0"/>
+    <w:lsdException w:name="Medium List 1" w:semiHidden="0" w:uiPriority="65" w:unhideWhenUsed="0"/>
+    <w:lsdException w:name="Medium List 2" w:semiHidden="0" w:uiPriority="66" w:unhideWhenUsed="0"/>
+    <w:lsdException w:name="Medium Grid 1" w:semiHidden="0" w:uiPriority="67" w:unhideWhenUsed="0"/>
+    <w:lsdException w:name="Medium Grid 2" w:semiHidden="0" w:uiPriority="68" w:unhideWhenUsed="0"/>
+    <w:lsdException w:name="Medium Grid 3" w:semiHidden="0" w:uiPriority="69" w:unhideWhenUsed="0"/>
+    <w:lsdException w:name="Dark List" w:semiHidden="0" w:uiPriority="70" w:unhideWhenUsed="0"/>
+    <w:lsdException w:name="Colorful Shading" w:semiHidden="0" w:uiPriority="71" w:unhideWhenUsed="0"/>
+    <w:lsdException w:name="Colorful List" w:semiHidden="0" w:uiPriority="72" w:unhideWhenUsed="0"/>
+    <w:lsdException w:name="Colorful Grid" w:semiHidden="0" w:uiPriority="73" w:unhideWhenUsed="0"/>
+    <w:lsdException w:name="Light Shading Accent 1" w:semiHidden="0" w:uiPriority="60" w:unhideWhenUsed="0"/>
+    <w:lsdException w:name="Light List Accent 1" w:semiHidden="0" w:uiPriority="61" w:unhideWhenUsed="0"/>
+    <w:lsdException w:name="Light Grid Accent 1" w:semiHidden="0" w:uiPriority="62" w:unhideWhenUsed="0"/>
+    <w:lsdException w:name="Medium Shading 1 Accent 1" w:semiHidden="0" w:uiPriority="63" w:unhideWhenUsed="0"/>
+    <w:lsdException w:name="Medium Shading 2 Accent 1" w:semiHidden="0" w:uiPriority="64" w:unhideWhenUsed="0"/>
+    <w:lsdException w:name="Medium List 1 Accent 1" w:semiHidden="0" w:uiPriority="65" w:unhideWhenUsed="0"/>
+    <w:lsdException w:name="Revision" w:unhideWhenUsed="0"/>
+    <w:lsdException w:name="List Paragraph" w:semiHidden="0" w:uiPriority="34" w:unhideWhenUsed="0" w:qFormat="1"/>
+    <w:lsdException w:name="Quote" w:semiHidden="0" w:uiPriority="29" w:unhideWhenUsed="0" w:qFormat="1"/>
+    <w:lsdException w:name="Intense Quote" w:semiHidden="0" w:uiPriority="30" w:unhideWhenUsed="0" w:qFormat="1"/>
+    <w:lsdException w:name="Medium List 2 Accent 1" w:semiHidden="0" w:uiPriority="66" w:unhideWhenUsed="0"/>
+    <w:lsdException w:name="Medium Grid 1 Accent 1" w:semiHidden="0" w:uiPriority="67" w:unhideWhenUsed="0"/>
+    <w:lsdException w:name="Medium Grid 2 Accent 1" w:semiHidden="0" w:uiPriority="68" w:unhideWhenUsed="0"/>
+    <w:lsdException w:name="Medium Grid 3 Accent 1" w:semiHidden="0" w:uiPriority="69" w:unhideWhenUsed="0"/>
+    <w:lsdException w:name="Dark List Accent 1" w:semiHidden="0" w:uiPriority="70" w:unhideWhenUsed="0"/>
+    <w:lsdException w:name="Colorful Shading Accent 1" w:semiHidden="0" w:uiPriority="71" w:unhideWhenUsed="0"/>
+    <w:lsdException w:name="Colorful List Accent 1" w:semiHidden="0" w:uiPriority="72" w:unhideWhenUsed="0"/>
+    <w:lsdException w:name="Colorful Grid Accent 1" w:semiHidden="0" w:uiPriority="73" w:unhideWhenUsed="0"/>
+    <w:lsdException w:name="Light Shading Accent 2" w:semiHidden="0" w:uiPriority="60" w:unhideWhenUsed="0"/>
+    <w:lsdException w:name="Light List Accent 2" w:semiHidden="0" w:uiPriority="61" w:unhideWhenUsed="0"/>
+    <w:lsdException w:name="Light Grid Accent 2" w:semiHidden="0" w:uiPriority="62" w:unhideWhenUsed="0"/>
+    <w:lsdException w:name="Medium Shading 1 Accent 2" w:semiHidden="0" w:uiPriority="63" w:unhideWhenUsed="0"/>
+    <w:lsdException w:name="Medium Shading 2 Accent 2" w:semiHidden="0" w:uiPriority="64" w:unhideWhenUsed="0"/>
+    <w:lsdException w:name="Medium List 1 Accent 2" w:semiHidden="0" w:uiPriority="65" w:unhideWhenUsed="0"/>
+    <w:lsdException w:name="Medium List 2 Accent 2" w:semiHidden="0" w:uiPriority="66" w:unhideWhenUsed="0"/>
+    <w:lsdException w:name="Medium Grid 1 Accent 2" w:semiHidden="0" w:uiPriority="67" w:unhideWhenUsed="0"/>
+    <w:lsdException w:name="Medium Grid 2 Accent 2" w:semiHidden="0" w:uiPriority="68" w:unhideWhenUsed="0"/>
+    <w:lsdException w:name="Medium Grid 3 Accent 2" w:semiHidden="0" w:uiPriority="69" w:unhideWhenUsed="0"/>
+    <w:lsdException w:name="Dark List Accent 2" w:semiHidden="0" w:uiPriority="70" w:unhideWhenUsed="0"/>
+    <w:lsdException w:name="Colorful Shading Accent 2" w:semiHidden="0" w:uiPriority="71" w:unhideWhenUsed="0"/>
+    <w:lsdException w:name="Colorful List Accent 2" w:semiHidden="0" w:uiPriority="72" w:unhideWhenUsed="0"/>
+    <w:lsdException w:name="Colorful Grid Accent 2" w:semiHidden="0" w:uiPriority="73" w:unhideWhenUsed="0"/>
+    <w:lsdException w:name="Light Shading Accent 3" w:semiHidden="0" w:uiPriority="60" w:unhideWhenUsed="0"/>
+    <w:lsdException w:name="Light List Accent 3" w:semiHidden="0" w:uiPriority="61" w:unhideWhenUsed="0"/>
+    <w:lsdException w:name="Light Grid Accent 3" w:semiHidden="0" w:uiPriority="62" w:unhideWhenUsed="0"/>
+    <w:lsdException w:name="Medium Shading 1 Accent 3" w:semiHidden="0" w:uiPriority="63" w:unhideWhenUsed="0"/>
+    <w:lsdException w:name="Medium Shading 2 Accent 3" w:semiHidden="0" w:uiPriority="64" w:unhideWhenUsed="0"/>
+    <w:lsdException w:name="Medium List 1 Accent 3" w:semiHidden="0" w:uiPriority="65" w:unhideWhenUsed="0"/>
+    <w:lsdException w:name="Medium List 2 Accent 3" w:semiHidden="0" w:uiPriority="66" w:unhideWhenUsed="0"/>
+    <w:lsdException w:name="Medium Grid 1 Accent 3" w:semiHidden="0" w:uiPriority="67" w:unhideWhenUsed="0"/>
+    <w:lsdException w:name="Medium Grid 2 Accent 3" w:semiHidden="0" w:uiPriority="68" w:unhideWhenUsed="0"/>
+    <w:lsdException w:name="Medium Grid 3 Accent 3" w:semiHidden="0" w:uiPriority="69" w:unhideWhenUsed="0"/>
+    <w:lsdException w:name="Dark List Accent 3" w:semiHidden="0" w:uiPriority="70" w:unhideWhenUsed="0"/>
+    <w:lsdException w:name="Colorful Shading Accent 3" w:semiHidden="0" w:uiPriority="71" w:unhideWhenUsed="0"/>
+    <w:lsdException w:name="Colorful List Accent 3" w:semiHidden="0" w:uiPriority="72" w:unhideWhenUsed="0"/>
+    <w:lsdException w:name="Colorful Grid Accent 3" w:semiHidden="0" w:uiPriority="73" w:unhideWhenUsed="0"/>
+    <w:lsdException w:name="Light Shading Accent 4" w:semiHidden="0" w:uiPriority="60" w:unhideWhenUsed="0"/>
+    <w:lsdException w:name="Light List Accent 4" w:semiHidden="0" w:uiPriority="61" w:unhideWhenUsed="0"/>
+    <w:lsdException w:name="Light Grid Accent 4" w:semiHidden="0" w:uiPriority="62" w:unhideWhenUsed="0"/>
+    <w:lsdException w:name="Medium Shading 1 Accent 4" w:semiHidden="0" w:uiPriority="63" w:unhideWhenUsed="0"/>
+    <w:lsdException w:name="Medium Shading 2 Accent 4" w:semiHidden="0" w:uiPriority="64" w:unhideWhenUsed="0"/>
+    <w:lsdException w:name="Medium List 1 Accent 4" w:semiHidden="0" w:uiPriority="65" w:unhideWhenUsed="0"/>
+    <w:lsdException w:name="Medium List 2 Accent 4" w:semiHidden="0" w:uiPriority="66" w:unhideWhenUsed="0"/>
+    <w:lsdException w:name="Medium Grid 1 Accent 4" w:semiHidden="0" w:uiPriority="67" w:unhideWhenUsed="0"/>
+    <w:lsdException w:name="Medium Grid 2 Accent 4" w:semiHidden="0" w:uiPriority="68" w:unhideWhenUsed="0"/>
+    <w:lsdException w:name="Medium Grid 3 Accent 4" w:semiHidden="0" w:uiPriority="69" w:unhideWhenUsed="0"/>
+    <w:lsdException w:name="Dark List Accent 4" w:semiHidden="0" w:uiPriority="70" w:unhideWhenUsed="0"/>
+    <w:lsdException w:name="Colorful Shading Accent 4" w:semiHidden="0" w:uiPriority="71" w:unhideWhenUsed="0"/>
+    <w:lsdException w:name="Colorful List Accent 4" w:semiHidden="0" w:uiPriority="72" w:unhideWhenUsed="0"/>
+    <w:lsdException w:name="Colorful Grid Accent 4" w:semiHidden="0" w:uiPriority="73" w:unhideWhenUsed="0"/>
+    <w:lsdException w:name="Light Shading Accent 5" w:semiHidden="0" w:uiPriority="60" w:unhideWhenUsed="0"/>
+    <w:lsdException w:name="Light List Accent 5" w:semiHidden="0" w:uiPriority="61" w:unhideWhenUsed="0"/>
+    <w:lsdException w:name="Light Grid Accent 5" w:semiHidden="0" w:uiPriority="62" w:unhideWhenUsed="0"/>
+    <w:lsdException w:name="Medium Shading 1 Accent 5" w:semiHidden="0" w:uiPriority="63" w:unhideWhenUsed="0"/>
+    <w:lsdException w:name="Medium Shading 2 Accent 5" w:semiHidden="0" w:uiPriority="64" w:unhideWhenUsed="0"/>
+    <w:lsdException w:name="Medium List 1 Accent 5" w:semiHidden="0" w:uiPriority="65" w:unhideWhenUsed="0"/>
+    <w:lsdException w:name="Medium List 2 Accent 5" w:semiHidden="0" w:uiPriority="66" w:unhideWhenUsed="0"/>
+    <w:lsdException w:name="Medium Grid 1 Accent 5" w:semiHidden="0" w:uiPriority="67" w:unhideWhenUsed="0"/>
+    <w:lsdException w:name="Medium Grid 2 Accent 5" w:semiHidden="0" w:uiPriority="68" w:unhideWhenUsed="0"/>
+    <w:lsdException w:name="Medium Grid 3 Accent 5" w:semiHidden="0" w:uiPriority="69" w:unhideWhenUsed="0"/>
+    <w:lsdException w:name="Dark List Accent 5" w:semiHidden="0" w:uiPriority="70" w:unhideWhenUsed="0"/>
+    <w:lsdException w:name="Colorful Shading Accent 5" w:semiHidden="0" w:uiPriority="71" w:unhideWhenUsed="0"/>
+    <w:lsdException w:name="Colorful List Accent 5" w:semiHidden="0" w:uiPriority="72" w:unhideWhenUsed="0"/>
+    <w:lsdException w:name="Colorful Grid Accent 5" w:semiHidden="0" w:uiPriority="73" w:unhideWhenUsed="0"/>
+    <w:lsdException w:name="Light Shading Accent 6" w:semiHidden="0" w:uiPriority="60" w:unhideWhenUsed="0"/>
+    <w:lsdException w:name="Light List Accent 6" w:semiHidden="0" w:uiPriority="61" w:unhideWhenUsed="0"/>
+    <w:lsdException w:name="Light Grid Accent 6" w:semiHidden="0" w:uiPriority="62" w:unhideWhenUsed="0"/>
+    <w:lsdException w:name="Medium Shading 1 Accent 6" w:semiHidden="0" w:uiPriority="63" w:unhideWhenUsed="0"/>
+    <w:lsdException w:name="Medium Shading 2 Accent 6" w:semiHidden="0" w:uiPriority="64" w:unhideWhenUsed="0"/>
+    <w:lsdException w:name="Medium List 1 Accent 6" w:semiHidden="0" w:uiPriority="65" w:unhideWhenUsed="0"/>
+    <w:lsdException w:name="Medium List 2 Accent 6" w:semiHidden="0" w:uiPriority="66" w:unhideWhenUsed="0"/>
+    <w:lsdException w:name="Medium Grid 1 Accent 6" w:semiHidden="0" w:uiPriority="67" w:unhideWhenUsed="0"/>
+    <w:lsdException w:name="Medium Grid 2 Accent 6" w:semiHidden="0" w:uiPriority="68" w:unhideWhenUsed="0"/>
+    <w:lsdException w:name="Medium Grid 3 Accent 6" w:semiHidden="0" w:uiPriority="69" w:unhideWhenUsed="0"/>
+    <w:lsdException w:name="Dark List Accent 6" w:semiHidden="0" w:uiPriority="70" w:unhideWhenUsed="0"/>
+    <w:lsdException w:name="Colorful Shading Accent 6" w:semiHidden="0" w:uiPriority="71" w:unhideWhenUsed="0"/>
+    <w:lsdException w:name="Colorful List Accent 6" w:semiHidden="0" w:uiPriority="72" w:unhideWhenUsed="0"/>
+    <w:lsdException w:name="Colorful Grid Accent 6" w:semiHidden="0" w:uiPriority="73" w:unhideWhenUsed="0"/>
+    <w:lsdException w:name="Subtle Emphasis" w:semiHidden="0" w:uiPriority="19" w:unhideWhenUsed="0" w:qFormat="1"/>
+    <w:lsdException w:name="Intense Emphasis" w:semiHidden="0" w:uiPriority="21" w:unhideWhenUsed="0" w:qFormat="1"/>
+    <w:lsdException w:name="Subtle Reference" w:semiHidden="0" w:uiPriority="31" w:unhideWhenUsed="0" w:qFormat="1"/>
+    <w:lsdException w:name="Intense Reference" w:semiHidden="0" w:uiPriority="32" w:unhideWhenUsed="0" w:qFormat="1"/>
+    <w:lsdException w:name="Book Title" w:semiHidden="0" w:uiPriority="33" w:unhideWhenUsed="0" w:qFormat="1"/>
+    <w:lsdException w:name="Bibliography" w:uiPriority="37"/>
+    <w:lsdException w:name="TOC Heading" w:uiPriority="39" w:qFormat="1"/>
   </w:latentStyles>
   <w:style w:type="paragraph" w:default="1" w:styleId="Normal">
     <w:name w:val="Normal"/>
@@ -7997,6 +7734,7 @@
     <w:uiPriority w:val="99"/>
     <w:semiHidden/>
     <w:unhideWhenUsed/>
+    <w:qFormat/>
     <w:tblPr>
       <w:tblInd w:w="0" w:type="dxa"/>
       <w:tblCellMar>
@@ -8463,7 +8201,7 @@
 </file>
 
 <file path=customXml/itemProps1.xml><?xml version="1.0" encoding="utf-8"?>
-<ds:datastoreItem xmlns:ds="http://schemas.openxmlformats.org/officeDocument/2006/customXml" ds:itemID="{393F6FA1-9D5D-4246-B3A4-8BF16A78700D}">
+<ds:datastoreItem xmlns:ds="http://schemas.openxmlformats.org/officeDocument/2006/customXml" ds:itemID="{FF346684-EA6B-4D41-B21A-CC054577D43F}">
   <ds:schemaRefs>
     <ds:schemaRef ds:uri="http://schemas.openxmlformats.org/officeDocument/2006/bibliography"/>
   </ds:schemaRefs>

</xml_diff>